<commit_message>
Part1 updated - Nicolas
</commit_message>
<xml_diff>
--- a/ProgressReport2/Progress-Report2-NY5th.docx
+++ b/ProgressReport2/Progress-Report2-NY5th.docx
@@ -487,7 +487,7 @@
       </w:tblPr>
       <w:tblGrid>
         <w:gridCol w:w="1290"/>
-        <w:gridCol w:w="829"/>
+        <w:gridCol w:w="926"/>
         <w:gridCol w:w="4704"/>
       </w:tblGrid>
       <w:tr>
@@ -592,7 +592,11 @@
               <w:right w:w="100" w:type="dxa"/>
             </w:tcMar>
           </w:tcPr>
-          <w:p/>
+          <w:p>
+            <w:r>
+              <w:t>2024-10-13</w:t>
+            </w:r>
+          </w:p>
         </w:tc>
         <w:tc>
           <w:tcPr>
@@ -610,7 +614,11 @@
               <w:right w:w="100" w:type="dxa"/>
             </w:tcMar>
           </w:tcPr>
-          <w:p/>
+          <w:p>
+            <w:r>
+              <w:t>Nicolas</w:t>
+            </w:r>
+          </w:p>
         </w:tc>
         <w:tc>
           <w:tcPr>
@@ -628,7 +636,11 @@
               <w:right w:w="100" w:type="dxa"/>
             </w:tcMar>
           </w:tcPr>
-          <w:p/>
+          <w:p>
+            <w:r>
+              <w:t>Worked on Design Goals</w:t>
+            </w:r>
+          </w:p>
         </w:tc>
       </w:tr>
       <w:tr>
@@ -4663,40 +4675,12 @@
     <w:p>
       <w:pPr>
         <w:pStyle w:val="Heading2"/>
-        <w:rPr>
-          <w:lang w:val="es-ES"/>
-        </w:rPr>
       </w:pPr>
       <w:bookmarkStart w:id="4" w:name="_Toc179705705"/>
       <w:r>
-        <w:rPr>
-          <w:lang w:val="es-ES"/>
-        </w:rPr>
-        <w:t xml:space="preserve">3.1 </w:t>
-      </w:r>
-      <w:proofErr w:type="spellStart"/>
-      <w:r>
-        <w:rPr>
-          <w:lang w:val="es-ES"/>
-        </w:rPr>
-        <w:t>Development</w:t>
-      </w:r>
-      <w:proofErr w:type="spellEnd"/>
-      <w:r>
-        <w:rPr>
-          <w:lang w:val="es-ES"/>
-        </w:rPr>
-        <w:t xml:space="preserve"> </w:t>
-      </w:r>
-      <w:proofErr w:type="spellStart"/>
-      <w:r>
-        <w:rPr>
-          <w:lang w:val="es-ES"/>
-        </w:rPr>
-        <w:t>Phase</w:t>
+        <w:t>3.1 Development Phase</w:t>
       </w:r>
       <w:bookmarkEnd w:id="4"/>
-      <w:proofErr w:type="spellEnd"/>
     </w:p>
     <w:p>
       <w:pPr>
@@ -10301,7 +10285,7 @@
           <w:noProof/>
         </w:rPr>
         <w:drawing>
-          <wp:inline distT="0" distB="0" distL="0" distR="0" wp14:anchorId="06A48C53" wp14:editId="1153C180">
+          <wp:inline distT="0" distB="0" distL="0" distR="0" wp14:anchorId="06A48C53" wp14:editId="2A4D96FA">
             <wp:extent cx="2484120" cy="1516380"/>
             <wp:effectExtent l="0" t="0" r="0" b="7620"/>
             <wp:docPr id="147368693" name="Imagen 9"/>
@@ -15029,6 +15013,7 @@
   <w:style w:type="character" w:default="1" w:styleId="DefaultParagraphFont">
     <w:name w:val="Default Paragraph Font"/>
     <w:uiPriority w:val="1"/>
+    <w:semiHidden/>
     <w:unhideWhenUsed/>
   </w:style>
   <w:style w:type="table" w:default="1" w:styleId="TableNormal">

</xml_diff>

<commit_message>
updated by Carlos, new use casePaste desing done by Andrea and some adjustments to database section
</commit_message>
<xml_diff>
--- a/ProgressReport2/Progress-Report2-NY5th.docx
+++ b/ProgressReport2/Progress-Report2-NY5th.docx
@@ -196,13 +196,8 @@
           </w:tcPr>
           <w:p>
             <w:r>
-              <w:t xml:space="preserve">Andréa Chuang </w:t>
-            </w:r>
-            <w:proofErr w:type="spellStart"/>
-            <w:r>
-              <w:t>Floriano</w:t>
-            </w:r>
-            <w:proofErr w:type="spellEnd"/>
+              <w:t>Andréa Chuang Floriano</w:t>
+            </w:r>
           </w:p>
         </w:tc>
         <w:tc>
@@ -252,15 +247,7 @@
           </w:tcPr>
           <w:p>
             <w:r>
-              <w:t xml:space="preserve">Carlos </w:t>
-            </w:r>
-            <w:proofErr w:type="spellStart"/>
-            <w:r>
-              <w:t>Sibaja</w:t>
-            </w:r>
-            <w:proofErr w:type="spellEnd"/>
-            <w:r>
-              <w:t xml:space="preserve"> Jimenez</w:t>
+              <w:t>Carlos Sibaja Jimenez</w:t>
             </w:r>
           </w:p>
         </w:tc>
@@ -1273,7 +1260,7 @@
       <w:sdtContent>
         <w:p>
           <w:pPr>
-            <w:pStyle w:val="TOCHeading"/>
+            <w:pStyle w:val="TtuloTDC"/>
           </w:pPr>
           <w:r>
             <w:rPr>
@@ -1284,7 +1271,7 @@
         </w:p>
         <w:p>
           <w:pPr>
-            <w:pStyle w:val="TOC1"/>
+            <w:pStyle w:val="TDC1"/>
             <w:tabs>
               <w:tab w:val="left" w:pos="480"/>
               <w:tab w:val="right" w:leader="dot" w:pos="9016"/>
@@ -1305,7 +1292,7 @@
           <w:hyperlink w:anchor="_Toc179705693" w:history="1">
             <w:r>
               <w:rPr>
-                <w:rStyle w:val="Hyperlink"/>
+                <w:rStyle w:val="Hipervnculo"/>
                 <w:noProof/>
               </w:rPr>
               <w:t>1.</w:t>
@@ -1318,7 +1305,7 @@
             </w:r>
             <w:r>
               <w:rPr>
-                <w:rStyle w:val="Hyperlink"/>
+                <w:rStyle w:val="Hipervnculo"/>
                 <w:noProof/>
               </w:rPr>
               <w:t>Design Goals and Non-functional Requirements   NICOLAS</w:t>
@@ -1375,7 +1362,7 @@
         </w:p>
         <w:p>
           <w:pPr>
-            <w:pStyle w:val="TOC2"/>
+            <w:pStyle w:val="TDC2"/>
             <w:tabs>
               <w:tab w:val="right" w:leader="dot" w:pos="9016"/>
             </w:tabs>
@@ -1386,7 +1373,7 @@
           <w:hyperlink w:anchor="_Toc179705694" w:history="1">
             <w:r>
               <w:rPr>
-                <w:rStyle w:val="Hyperlink"/>
+                <w:rStyle w:val="Hipervnculo"/>
                 <w:noProof/>
               </w:rPr>
               <w:t>1.1 Scalability</w:t>
@@ -1443,7 +1430,7 @@
         </w:p>
         <w:p>
           <w:pPr>
-            <w:pStyle w:val="TOC2"/>
+            <w:pStyle w:val="TDC2"/>
             <w:tabs>
               <w:tab w:val="right" w:leader="dot" w:pos="9016"/>
             </w:tabs>
@@ -1454,7 +1441,7 @@
           <w:hyperlink w:anchor="_Toc179705695" w:history="1">
             <w:r>
               <w:rPr>
-                <w:rStyle w:val="Hyperlink"/>
+                <w:rStyle w:val="Hipervnculo"/>
                 <w:noProof/>
               </w:rPr>
               <w:t>1.2 Reliability and Correctness</w:t>
@@ -1511,7 +1498,7 @@
         </w:p>
         <w:p>
           <w:pPr>
-            <w:pStyle w:val="TOC2"/>
+            <w:pStyle w:val="TDC2"/>
             <w:tabs>
               <w:tab w:val="right" w:leader="dot" w:pos="9016"/>
             </w:tabs>
@@ -1522,7 +1509,7 @@
           <w:hyperlink w:anchor="_Toc179705696" w:history="1">
             <w:r>
               <w:rPr>
-                <w:rStyle w:val="Hyperlink"/>
+                <w:rStyle w:val="Hipervnculo"/>
                 <w:noProof/>
               </w:rPr>
               <w:t>1.3 Security</w:t>
@@ -1579,7 +1566,7 @@
         </w:p>
         <w:p>
           <w:pPr>
-            <w:pStyle w:val="TOC2"/>
+            <w:pStyle w:val="TDC2"/>
             <w:tabs>
               <w:tab w:val="right" w:leader="dot" w:pos="9016"/>
             </w:tabs>
@@ -1590,7 +1577,7 @@
           <w:hyperlink w:anchor="_Toc179705697" w:history="1">
             <w:r>
               <w:rPr>
-                <w:rStyle w:val="Hyperlink"/>
+                <w:rStyle w:val="Hipervnculo"/>
                 <w:noProof/>
               </w:rPr>
               <w:t>1.4 Usability</w:t>
@@ -1647,7 +1634,7 @@
         </w:p>
         <w:p>
           <w:pPr>
-            <w:pStyle w:val="TOC2"/>
+            <w:pStyle w:val="TDC2"/>
             <w:tabs>
               <w:tab w:val="right" w:leader="dot" w:pos="9016"/>
             </w:tabs>
@@ -1658,7 +1645,7 @@
           <w:hyperlink w:anchor="_Toc179705698" w:history="1">
             <w:r>
               <w:rPr>
-                <w:rStyle w:val="Hyperlink"/>
+                <w:rStyle w:val="Hipervnculo"/>
                 <w:noProof/>
               </w:rPr>
               <w:t>1.5 Performance.</w:t>
@@ -1715,7 +1702,7 @@
         </w:p>
         <w:p>
           <w:pPr>
-            <w:pStyle w:val="TOC2"/>
+            <w:pStyle w:val="TDC2"/>
             <w:tabs>
               <w:tab w:val="right" w:leader="dot" w:pos="9016"/>
             </w:tabs>
@@ -1726,7 +1713,7 @@
           <w:hyperlink w:anchor="_Toc179705699" w:history="1">
             <w:r>
               <w:rPr>
-                <w:rStyle w:val="Hyperlink"/>
+                <w:rStyle w:val="Hipervnculo"/>
                 <w:noProof/>
               </w:rPr>
               <w:t>1.6 Maintainability</w:t>
@@ -1783,7 +1770,7 @@
         </w:p>
         <w:p>
           <w:pPr>
-            <w:pStyle w:val="TOC2"/>
+            <w:pStyle w:val="TDC2"/>
             <w:tabs>
               <w:tab w:val="right" w:leader="dot" w:pos="9016"/>
             </w:tabs>
@@ -1794,7 +1781,7 @@
           <w:hyperlink w:anchor="_Toc179705700" w:history="1">
             <w:r>
               <w:rPr>
-                <w:rStyle w:val="Hyperlink"/>
+                <w:rStyle w:val="Hipervnculo"/>
                 <w:noProof/>
               </w:rPr>
               <w:t>1.7 Compatibility</w:t>
@@ -1851,7 +1838,7 @@
         </w:p>
         <w:p>
           <w:pPr>
-            <w:pStyle w:val="TOC2"/>
+            <w:pStyle w:val="TDC2"/>
             <w:tabs>
               <w:tab w:val="right" w:leader="dot" w:pos="9016"/>
             </w:tabs>
@@ -1862,7 +1849,7 @@
           <w:hyperlink w:anchor="_Toc179705701" w:history="1">
             <w:r>
               <w:rPr>
-                <w:rStyle w:val="Hyperlink"/>
+                <w:rStyle w:val="Hipervnculo"/>
                 <w:noProof/>
               </w:rPr>
               <w:t>1.8 Flexibility</w:t>
@@ -1919,7 +1906,7 @@
         </w:p>
         <w:p>
           <w:pPr>
-            <w:pStyle w:val="TOC1"/>
+            <w:pStyle w:val="TDC1"/>
             <w:tabs>
               <w:tab w:val="right" w:leader="dot" w:pos="9016"/>
             </w:tabs>
@@ -1930,7 +1917,7 @@
           <w:hyperlink w:anchor="_Toc179705702" w:history="1">
             <w:r>
               <w:rPr>
-                <w:rStyle w:val="Hyperlink"/>
+                <w:rStyle w:val="Hipervnculo"/>
                 <w:noProof/>
               </w:rPr>
               <w:t>Architecture of the System     Jose, fuerte dialogo con Nicolas.</w:t>
@@ -1987,7 +1974,7 @@
         </w:p>
         <w:p>
           <w:pPr>
-            <w:pStyle w:val="TOC2"/>
+            <w:pStyle w:val="TDC2"/>
             <w:tabs>
               <w:tab w:val="right" w:leader="dot" w:pos="9016"/>
             </w:tabs>
@@ -1998,7 +1985,7 @@
           <w:hyperlink w:anchor="_Toc179705703" w:history="1">
             <w:r>
               <w:rPr>
-                <w:rStyle w:val="Hyperlink"/>
+                <w:rStyle w:val="Hipervnculo"/>
                 <w:noProof/>
               </w:rPr>
               <w:t>2.1  System Architecture Diagram.</w:t>
@@ -2055,7 +2042,7 @@
         </w:p>
         <w:p>
           <w:pPr>
-            <w:pStyle w:val="TOC1"/>
+            <w:pStyle w:val="TDC1"/>
             <w:tabs>
               <w:tab w:val="right" w:leader="dot" w:pos="9016"/>
             </w:tabs>
@@ -2066,7 +2053,7 @@
           <w:hyperlink w:anchor="_Toc179705704" w:history="1">
             <w:r>
               <w:rPr>
-                <w:rStyle w:val="Hyperlink"/>
+                <w:rStyle w:val="Hipervnculo"/>
                 <w:noProof/>
               </w:rPr>
               <w:t>3.  Hard and Software Configuration   Jose</w:t>
@@ -2123,7 +2110,7 @@
         </w:p>
         <w:p>
           <w:pPr>
-            <w:pStyle w:val="TOC2"/>
+            <w:pStyle w:val="TDC2"/>
             <w:tabs>
               <w:tab w:val="right" w:leader="dot" w:pos="9016"/>
             </w:tabs>
@@ -2134,7 +2121,7 @@
           <w:hyperlink w:anchor="_Toc179705705" w:history="1">
             <w:r>
               <w:rPr>
-                <w:rStyle w:val="Hyperlink"/>
+                <w:rStyle w:val="Hipervnculo"/>
                 <w:noProof/>
               </w:rPr>
               <w:t>3.1 Development Phase</w:t>
@@ -2191,7 +2178,7 @@
         </w:p>
         <w:p>
           <w:pPr>
-            <w:pStyle w:val="TOC2"/>
+            <w:pStyle w:val="TDC2"/>
             <w:tabs>
               <w:tab w:val="right" w:leader="dot" w:pos="9016"/>
             </w:tabs>
@@ -2202,7 +2189,7 @@
           <w:hyperlink w:anchor="_Toc179705706" w:history="1">
             <w:r>
               <w:rPr>
-                <w:rStyle w:val="Hyperlink"/>
+                <w:rStyle w:val="Hipervnculo"/>
                 <w:noProof/>
               </w:rPr>
               <w:t>3.2 End User</w:t>
@@ -2259,7 +2246,7 @@
         </w:p>
         <w:p>
           <w:pPr>
-            <w:pStyle w:val="TOC2"/>
+            <w:pStyle w:val="TDC2"/>
             <w:tabs>
               <w:tab w:val="right" w:leader="dot" w:pos="9016"/>
             </w:tabs>
@@ -2270,7 +2257,7 @@
           <w:hyperlink w:anchor="_Toc179705707" w:history="1">
             <w:r>
               <w:rPr>
-                <w:rStyle w:val="Hyperlink"/>
+                <w:rStyle w:val="Hipervnculo"/>
                 <w:noProof/>
               </w:rPr>
               <w:t>3.3 Production</w:t>
@@ -2327,7 +2314,7 @@
         </w:p>
         <w:p>
           <w:pPr>
-            <w:pStyle w:val="TOC1"/>
+            <w:pStyle w:val="TDC1"/>
             <w:tabs>
               <w:tab w:val="right" w:leader="dot" w:pos="9016"/>
             </w:tabs>
@@ -2338,7 +2325,7 @@
           <w:hyperlink w:anchor="_Toc179705708" w:history="1">
             <w:r>
               <w:rPr>
-                <w:rStyle w:val="Hyperlink"/>
+                <w:rStyle w:val="Hipervnculo"/>
                 <w:noProof/>
               </w:rPr>
               <w:t>4. Database Design.  Carlos</w:t>
@@ -2395,7 +2382,7 @@
         </w:p>
         <w:p>
           <w:pPr>
-            <w:pStyle w:val="TOC1"/>
+            <w:pStyle w:val="TDC1"/>
             <w:tabs>
               <w:tab w:val="right" w:leader="dot" w:pos="9016"/>
             </w:tabs>
@@ -2406,7 +2393,7 @@
           <w:hyperlink w:anchor="_Toc179705709" w:history="1">
             <w:r>
               <w:rPr>
-                <w:rStyle w:val="Hyperlink"/>
+                <w:rStyle w:val="Hipervnculo"/>
                 <w:noProof/>
               </w:rPr>
               <w:t>5. Interface Design    Andrea</w:t>
@@ -2463,7 +2450,7 @@
         </w:p>
         <w:p>
           <w:pPr>
-            <w:pStyle w:val="TOC1"/>
+            <w:pStyle w:val="TDC1"/>
             <w:tabs>
               <w:tab w:val="right" w:leader="dot" w:pos="9016"/>
             </w:tabs>
@@ -2474,7 +2461,7 @@
           <w:hyperlink w:anchor="_Toc179705710" w:history="1">
             <w:r>
               <w:rPr>
-                <w:rStyle w:val="Hyperlink"/>
+                <w:rStyle w:val="Hipervnculo"/>
                 <w:noProof/>
                 <w:lang w:val="es-CR"/>
               </w:rPr>
@@ -2532,7 +2519,7 @@
         </w:p>
         <w:p>
           <w:pPr>
-            <w:pStyle w:val="TOC2"/>
+            <w:pStyle w:val="TDC2"/>
             <w:tabs>
               <w:tab w:val="right" w:leader="dot" w:pos="9016"/>
             </w:tabs>
@@ -2543,7 +2530,7 @@
           <w:hyperlink w:anchor="_Toc179705711" w:history="1">
             <w:r>
               <w:rPr>
-                <w:rStyle w:val="Hyperlink"/>
+                <w:rStyle w:val="Hipervnculo"/>
                 <w:noProof/>
                 <w:lang w:val="es-CR"/>
               </w:rPr>
@@ -2601,7 +2588,7 @@
         </w:p>
         <w:p>
           <w:pPr>
-            <w:pStyle w:val="TOC2"/>
+            <w:pStyle w:val="TDC2"/>
             <w:tabs>
               <w:tab w:val="right" w:leader="dot" w:pos="9016"/>
             </w:tabs>
@@ -2612,7 +2599,7 @@
           <w:hyperlink w:anchor="_Toc179705712" w:history="1">
             <w:r>
               <w:rPr>
-                <w:rStyle w:val="Hyperlink"/>
+                <w:rStyle w:val="Hipervnculo"/>
                 <w:noProof/>
                 <w:lang w:val="es-CR"/>
               </w:rPr>
@@ -2670,7 +2657,7 @@
         </w:p>
         <w:p>
           <w:pPr>
-            <w:pStyle w:val="TOC2"/>
+            <w:pStyle w:val="TDC2"/>
             <w:tabs>
               <w:tab w:val="right" w:leader="dot" w:pos="9016"/>
             </w:tabs>
@@ -2681,7 +2668,7 @@
           <w:hyperlink w:anchor="_Toc179705713" w:history="1">
             <w:r>
               <w:rPr>
-                <w:rStyle w:val="Hyperlink"/>
+                <w:rStyle w:val="Hipervnculo"/>
                 <w:noProof/>
                 <w:lang w:val="es-CR"/>
               </w:rPr>
@@ -2739,7 +2726,7 @@
         </w:p>
         <w:p>
           <w:pPr>
-            <w:pStyle w:val="TOC3"/>
+            <w:pStyle w:val="TDC3"/>
             <w:tabs>
               <w:tab w:val="right" w:leader="dot" w:pos="9016"/>
             </w:tabs>
@@ -2750,7 +2737,7 @@
           <w:hyperlink w:anchor="_Toc179705714" w:history="1">
             <w:r>
               <w:rPr>
-                <w:rStyle w:val="Hyperlink"/>
+                <w:rStyle w:val="Hipervnculo"/>
                 <w:noProof/>
                 <w:lang w:val="es-CR"/>
               </w:rPr>
@@ -2808,7 +2795,7 @@
         </w:p>
         <w:p>
           <w:pPr>
-            <w:pStyle w:val="TOC3"/>
+            <w:pStyle w:val="TDC3"/>
             <w:tabs>
               <w:tab w:val="right" w:leader="dot" w:pos="9016"/>
             </w:tabs>
@@ -2819,7 +2806,7 @@
           <w:hyperlink w:anchor="_Toc179705715" w:history="1">
             <w:r>
               <w:rPr>
-                <w:rStyle w:val="Hyperlink"/>
+                <w:rStyle w:val="Hipervnculo"/>
                 <w:noProof/>
               </w:rPr>
               <w:t>6.3.2   YYYYY</w:t>
@@ -2876,7 +2863,7 @@
         </w:p>
         <w:p>
           <w:pPr>
-            <w:pStyle w:val="TOC3"/>
+            <w:pStyle w:val="TDC3"/>
             <w:tabs>
               <w:tab w:val="right" w:leader="dot" w:pos="9016"/>
             </w:tabs>
@@ -2887,7 +2874,7 @@
           <w:hyperlink w:anchor="_Toc179705716" w:history="1">
             <w:r>
               <w:rPr>
-                <w:rStyle w:val="Hyperlink"/>
+                <w:rStyle w:val="Hipervnculo"/>
                 <w:noProof/>
               </w:rPr>
               <w:t>6.3.3   ZZZZ</w:t>
@@ -2961,7 +2948,7 @@
     </w:p>
     <w:p>
       <w:pPr>
-        <w:pStyle w:val="Heading1"/>
+        <w:pStyle w:val="Ttulo1"/>
         <w:numPr>
           <w:ilvl w:val="0"/>
           <w:numId w:val="10"/>
@@ -2970,7 +2957,7 @@
       <w:bookmarkStart w:id="0" w:name="_Toc179705693"/>
       <w:r>
         <w:rPr>
-          <w:rStyle w:val="Heading1Char"/>
+          <w:rStyle w:val="Ttulo1Car"/>
         </w:rPr>
         <w:lastRenderedPageBreak/>
         <w:t>Design Goals and Non-functional Requirements</w:t>
@@ -2979,7 +2966,7 @@
     </w:p>
     <w:p>
       <w:pPr>
-        <w:pStyle w:val="ListParagraph"/>
+        <w:pStyle w:val="Prrafodelista"/>
         <w:numPr>
           <w:ilvl w:val="1"/>
           <w:numId w:val="10"/>
@@ -3057,7 +3044,7 @@
     </w:p>
     <w:p>
       <w:pPr>
-        <w:pStyle w:val="ListParagraph"/>
+        <w:pStyle w:val="Prrafodelista"/>
         <w:numPr>
           <w:ilvl w:val="2"/>
           <w:numId w:val="15"/>
@@ -3086,7 +3073,7 @@
     </w:p>
     <w:p>
       <w:pPr>
-        <w:pStyle w:val="ListParagraph"/>
+        <w:pStyle w:val="Prrafodelista"/>
         <w:numPr>
           <w:ilvl w:val="2"/>
           <w:numId w:val="15"/>
@@ -3115,7 +3102,7 @@
     </w:p>
     <w:p>
       <w:pPr>
-        <w:pStyle w:val="ListParagraph"/>
+        <w:pStyle w:val="Prrafodelista"/>
         <w:numPr>
           <w:ilvl w:val="2"/>
           <w:numId w:val="15"/>
@@ -3153,12 +3140,40 @@
           <w:sz w:val="24"/>
           <w:szCs w:val="24"/>
         </w:rPr>
-        <w:t>) to ensure dynamic resource allocation, meaning servers can be added or removed based on demand, enabling cost-efficient scaling.</w:t>
-      </w:r>
-    </w:p>
-    <w:p>
-      <w:pPr>
-        <w:pStyle w:val="ListParagraph"/>
+        <w:t>) to ensure dynamic resource allocation</w:t>
+      </w:r>
+      <w:r>
+        <w:rPr>
+          <w:sz w:val="24"/>
+          <w:szCs w:val="24"/>
+        </w:rPr>
+        <w:t>. This</w:t>
+      </w:r>
+      <w:r>
+        <w:rPr>
+          <w:sz w:val="24"/>
+          <w:szCs w:val="24"/>
+        </w:rPr>
+        <w:t xml:space="preserve"> mean</w:t>
+      </w:r>
+      <w:r>
+        <w:rPr>
+          <w:sz w:val="24"/>
+          <w:szCs w:val="24"/>
+        </w:rPr>
+        <w:t>s</w:t>
+      </w:r>
+      <w:r>
+        <w:rPr>
+          <w:sz w:val="24"/>
+          <w:szCs w:val="24"/>
+        </w:rPr>
+        <w:t xml:space="preserve"> servers can be added or removed based on demand, enabling cost-efficient scaling.</w:t>
+      </w:r>
+    </w:p>
+    <w:p>
+      <w:pPr>
+        <w:pStyle w:val="Prrafodelista"/>
         <w:numPr>
           <w:ilvl w:val="2"/>
           <w:numId w:val="15"/>
@@ -3187,7 +3202,7 @@
     </w:p>
     <w:p>
       <w:pPr>
-        <w:pStyle w:val="ListParagraph"/>
+        <w:pStyle w:val="Prrafodelista"/>
         <w:ind w:left="2160"/>
         <w:rPr>
           <w:sz w:val="24"/>
@@ -3197,7 +3212,7 @@
     </w:p>
     <w:p>
       <w:pPr>
-        <w:pStyle w:val="ListParagraph"/>
+        <w:pStyle w:val="Prrafodelista"/>
         <w:numPr>
           <w:ilvl w:val="1"/>
           <w:numId w:val="10"/>
@@ -3275,7 +3290,7 @@
     </w:p>
     <w:p>
       <w:pPr>
-        <w:pStyle w:val="ListParagraph"/>
+        <w:pStyle w:val="Prrafodelista"/>
         <w:numPr>
           <w:ilvl w:val="2"/>
           <w:numId w:val="15"/>
@@ -3299,12 +3314,40 @@
           <w:sz w:val="24"/>
           <w:szCs w:val="24"/>
         </w:rPr>
-        <w:t>: We will implement replication for critical components, such as the database and the web server, ensuring availability even in the case of hardware failures or network issues. This may include deploying services across multiple availability zones or regions.</w:t>
-      </w:r>
-    </w:p>
-    <w:p>
-      <w:pPr>
-        <w:pStyle w:val="ListParagraph"/>
+        <w:t xml:space="preserve">: We will implement replication for critical components, such as the database and the web server, ensuring availability even </w:t>
+      </w:r>
+      <w:r>
+        <w:rPr>
+          <w:sz w:val="24"/>
+          <w:szCs w:val="24"/>
+        </w:rPr>
+        <w:t>dur</w:t>
+      </w:r>
+      <w:r>
+        <w:rPr>
+          <w:sz w:val="24"/>
+          <w:szCs w:val="24"/>
+        </w:rPr>
+        <w:t>in</w:t>
+      </w:r>
+      <w:r>
+        <w:rPr>
+          <w:sz w:val="24"/>
+          <w:szCs w:val="24"/>
+        </w:rPr>
+        <w:t>g</w:t>
+      </w:r>
+      <w:r>
+        <w:rPr>
+          <w:sz w:val="24"/>
+          <w:szCs w:val="24"/>
+        </w:rPr>
+        <w:t xml:space="preserve"> hardware failures or network issues. This may include deploying services across multiple availability zones or regions.</w:t>
+      </w:r>
+    </w:p>
+    <w:p>
+      <w:pPr>
+        <w:pStyle w:val="Prrafodelista"/>
         <w:numPr>
           <w:ilvl w:val="2"/>
           <w:numId w:val="15"/>
@@ -3333,7 +3376,7 @@
     </w:p>
     <w:p>
       <w:pPr>
-        <w:pStyle w:val="ListParagraph"/>
+        <w:pStyle w:val="Prrafodelista"/>
         <w:numPr>
           <w:ilvl w:val="2"/>
           <w:numId w:val="15"/>
@@ -3362,7 +3405,7 @@
     </w:p>
     <w:p>
       <w:pPr>
-        <w:pStyle w:val="ListParagraph"/>
+        <w:pStyle w:val="Prrafodelista"/>
         <w:numPr>
           <w:ilvl w:val="2"/>
           <w:numId w:val="15"/>
@@ -3399,7 +3442,7 @@
     </w:p>
     <w:p>
       <w:pPr>
-        <w:pStyle w:val="ListParagraph"/>
+        <w:pStyle w:val="Prrafodelista"/>
         <w:ind w:left="2160"/>
         <w:rPr>
           <w:sz w:val="24"/>
@@ -3409,7 +3452,7 @@
     </w:p>
     <w:p>
       <w:pPr>
-        <w:pStyle w:val="ListParagraph"/>
+        <w:pStyle w:val="Prrafodelista"/>
         <w:numPr>
           <w:ilvl w:val="1"/>
           <w:numId w:val="10"/>
@@ -3495,7 +3538,7 @@
     </w:p>
     <w:p>
       <w:pPr>
-        <w:pStyle w:val="ListParagraph"/>
+        <w:pStyle w:val="Prrafodelista"/>
         <w:numPr>
           <w:ilvl w:val="2"/>
           <w:numId w:val="15"/>
@@ -3524,7 +3567,7 @@
     </w:p>
     <w:p>
       <w:pPr>
-        <w:pStyle w:val="ListParagraph"/>
+        <w:pStyle w:val="Prrafodelista"/>
         <w:numPr>
           <w:ilvl w:val="2"/>
           <w:numId w:val="15"/>
@@ -3553,7 +3596,7 @@
     </w:p>
     <w:p>
       <w:pPr>
-        <w:pStyle w:val="ListParagraph"/>
+        <w:pStyle w:val="Prrafodelista"/>
         <w:numPr>
           <w:ilvl w:val="2"/>
           <w:numId w:val="15"/>
@@ -3582,7 +3625,7 @@
     </w:p>
     <w:p>
       <w:pPr>
-        <w:pStyle w:val="ListParagraph"/>
+        <w:pStyle w:val="Prrafodelista"/>
         <w:numPr>
           <w:ilvl w:val="2"/>
           <w:numId w:val="15"/>
@@ -3611,7 +3654,7 @@
     </w:p>
     <w:p>
       <w:pPr>
-        <w:pStyle w:val="ListParagraph"/>
+        <w:pStyle w:val="Prrafodelista"/>
         <w:ind w:left="2160"/>
         <w:rPr>
           <w:sz w:val="24"/>
@@ -3621,7 +3664,7 @@
     </w:p>
     <w:p>
       <w:pPr>
-        <w:pStyle w:val="ListParagraph"/>
+        <w:pStyle w:val="Prrafodelista"/>
         <w:numPr>
           <w:ilvl w:val="1"/>
           <w:numId w:val="10"/>
@@ -3727,7 +3770,7 @@
     </w:p>
     <w:p>
       <w:pPr>
-        <w:pStyle w:val="ListParagraph"/>
+        <w:pStyle w:val="Prrafodelista"/>
         <w:numPr>
           <w:ilvl w:val="2"/>
           <w:numId w:val="15"/>
@@ -3756,7 +3799,7 @@
     </w:p>
     <w:p>
       <w:pPr>
-        <w:pStyle w:val="ListParagraph"/>
+        <w:pStyle w:val="Prrafodelista"/>
         <w:numPr>
           <w:ilvl w:val="2"/>
           <w:numId w:val="15"/>
@@ -3785,7 +3828,7 @@
     </w:p>
     <w:p>
       <w:pPr>
-        <w:pStyle w:val="ListParagraph"/>
+        <w:pStyle w:val="Prrafodelista"/>
         <w:numPr>
           <w:ilvl w:val="2"/>
           <w:numId w:val="15"/>
@@ -3814,7 +3857,7 @@
     </w:p>
     <w:p>
       <w:pPr>
-        <w:pStyle w:val="ListParagraph"/>
+        <w:pStyle w:val="Prrafodelista"/>
         <w:ind w:left="2160"/>
         <w:rPr>
           <w:sz w:val="24"/>
@@ -3824,7 +3867,7 @@
     </w:p>
     <w:p>
       <w:pPr>
-        <w:pStyle w:val="ListParagraph"/>
+        <w:pStyle w:val="Prrafodelista"/>
         <w:numPr>
           <w:ilvl w:val="1"/>
           <w:numId w:val="10"/>
@@ -3902,7 +3945,7 @@
     </w:p>
     <w:p>
       <w:pPr>
-        <w:pStyle w:val="ListParagraph"/>
+        <w:pStyle w:val="Prrafodelista"/>
         <w:numPr>
           <w:ilvl w:val="2"/>
           <w:numId w:val="15"/>
@@ -3932,7 +3975,7 @@
     </w:p>
     <w:p>
       <w:pPr>
-        <w:pStyle w:val="ListParagraph"/>
+        <w:pStyle w:val="Prrafodelista"/>
         <w:numPr>
           <w:ilvl w:val="2"/>
           <w:numId w:val="15"/>
@@ -3961,7 +4004,7 @@
     </w:p>
     <w:p>
       <w:pPr>
-        <w:pStyle w:val="ListParagraph"/>
+        <w:pStyle w:val="Prrafodelista"/>
         <w:numPr>
           <w:ilvl w:val="2"/>
           <w:numId w:val="15"/>
@@ -3990,7 +4033,7 @@
     </w:p>
     <w:p>
       <w:pPr>
-        <w:pStyle w:val="ListParagraph"/>
+        <w:pStyle w:val="Prrafodelista"/>
         <w:numPr>
           <w:ilvl w:val="2"/>
           <w:numId w:val="15"/>
@@ -4019,7 +4062,7 @@
     </w:p>
     <w:p>
       <w:pPr>
-        <w:pStyle w:val="ListParagraph"/>
+        <w:pStyle w:val="Prrafodelista"/>
         <w:ind w:left="2160"/>
         <w:rPr>
           <w:sz w:val="24"/>
@@ -4029,7 +4072,7 @@
     </w:p>
     <w:p>
       <w:pPr>
-        <w:pStyle w:val="ListParagraph"/>
+        <w:pStyle w:val="Prrafodelista"/>
         <w:numPr>
           <w:ilvl w:val="1"/>
           <w:numId w:val="10"/>
@@ -4107,7 +4150,7 @@
     </w:p>
     <w:p>
       <w:pPr>
-        <w:pStyle w:val="ListParagraph"/>
+        <w:pStyle w:val="Prrafodelista"/>
         <w:numPr>
           <w:ilvl w:val="2"/>
           <w:numId w:val="15"/>
@@ -4136,7 +4179,7 @@
     </w:p>
     <w:p>
       <w:pPr>
-        <w:pStyle w:val="ListParagraph"/>
+        <w:pStyle w:val="Prrafodelista"/>
         <w:numPr>
           <w:ilvl w:val="2"/>
           <w:numId w:val="15"/>
@@ -4165,7 +4208,7 @@
     </w:p>
     <w:p>
       <w:pPr>
-        <w:pStyle w:val="ListParagraph"/>
+        <w:pStyle w:val="Prrafodelista"/>
         <w:numPr>
           <w:ilvl w:val="2"/>
           <w:numId w:val="15"/>
@@ -4194,7 +4237,7 @@
     </w:p>
     <w:p>
       <w:pPr>
-        <w:pStyle w:val="ListParagraph"/>
+        <w:pStyle w:val="Prrafodelista"/>
         <w:numPr>
           <w:ilvl w:val="2"/>
           <w:numId w:val="15"/>
@@ -4223,7 +4266,7 @@
     </w:p>
     <w:p>
       <w:pPr>
-        <w:pStyle w:val="ListParagraph"/>
+        <w:pStyle w:val="Prrafodelista"/>
         <w:ind w:left="2160"/>
         <w:rPr>
           <w:b/>
@@ -4235,7 +4278,7 @@
     </w:p>
     <w:p>
       <w:pPr>
-        <w:pStyle w:val="ListParagraph"/>
+        <w:pStyle w:val="Prrafodelista"/>
         <w:ind w:left="2160"/>
         <w:rPr>
           <w:sz w:val="24"/>
@@ -4245,7 +4288,7 @@
     </w:p>
     <w:p>
       <w:pPr>
-        <w:pStyle w:val="ListParagraph"/>
+        <w:pStyle w:val="Prrafodelista"/>
         <w:numPr>
           <w:ilvl w:val="1"/>
           <w:numId w:val="10"/>
@@ -4323,7 +4366,7 @@
     </w:p>
     <w:p>
       <w:pPr>
-        <w:pStyle w:val="ListParagraph"/>
+        <w:pStyle w:val="Prrafodelista"/>
         <w:numPr>
           <w:ilvl w:val="2"/>
           <w:numId w:val="15"/>
@@ -4352,7 +4395,7 @@
     </w:p>
     <w:p>
       <w:pPr>
-        <w:pStyle w:val="ListParagraph"/>
+        <w:pStyle w:val="Prrafodelista"/>
         <w:numPr>
           <w:ilvl w:val="2"/>
           <w:numId w:val="15"/>
@@ -4382,7 +4425,7 @@
     </w:p>
     <w:p>
       <w:pPr>
-        <w:pStyle w:val="ListParagraph"/>
+        <w:pStyle w:val="Prrafodelista"/>
         <w:numPr>
           <w:ilvl w:val="2"/>
           <w:numId w:val="15"/>
@@ -4411,7 +4454,7 @@
     </w:p>
     <w:p>
       <w:pPr>
-        <w:pStyle w:val="ListParagraph"/>
+        <w:pStyle w:val="Prrafodelista"/>
         <w:ind w:left="2160"/>
         <w:rPr>
           <w:sz w:val="24"/>
@@ -4421,7 +4464,7 @@
     </w:p>
     <w:p>
       <w:pPr>
-        <w:pStyle w:val="ListParagraph"/>
+        <w:pStyle w:val="Prrafodelista"/>
         <w:numPr>
           <w:ilvl w:val="1"/>
           <w:numId w:val="10"/>
@@ -4499,7 +4542,7 @@
     </w:p>
     <w:p>
       <w:pPr>
-        <w:pStyle w:val="ListParagraph"/>
+        <w:pStyle w:val="Prrafodelista"/>
         <w:numPr>
           <w:ilvl w:val="2"/>
           <w:numId w:val="15"/>
@@ -4528,7 +4571,7 @@
     </w:p>
     <w:p>
       <w:pPr>
-        <w:pStyle w:val="ListParagraph"/>
+        <w:pStyle w:val="Prrafodelista"/>
         <w:numPr>
           <w:ilvl w:val="2"/>
           <w:numId w:val="15"/>
@@ -4557,7 +4600,7 @@
     </w:p>
     <w:p>
       <w:pPr>
-        <w:pStyle w:val="ListParagraph"/>
+        <w:pStyle w:val="Prrafodelista"/>
         <w:numPr>
           <w:ilvl w:val="2"/>
           <w:numId w:val="15"/>
@@ -4586,7 +4629,7 @@
     </w:p>
     <w:p>
       <w:pPr>
-        <w:pStyle w:val="Heading1"/>
+        <w:pStyle w:val="Ttulo1"/>
       </w:pPr>
       <w:bookmarkStart w:id="1" w:name="_Toc179705702"/>
       <w:r>
@@ -4642,7 +4685,7 @@
     </w:p>
     <w:p>
       <w:pPr>
-        <w:pStyle w:val="Heading2"/>
+        <w:pStyle w:val="Ttulo2"/>
       </w:pPr>
       <w:bookmarkStart w:id="2" w:name="_Toc179705703"/>
       <w:r>
@@ -4655,7 +4698,7 @@
     <w:p/>
     <w:p>
       <w:pPr>
-        <w:pStyle w:val="Heading1"/>
+        <w:pStyle w:val="Ttulo1"/>
       </w:pPr>
       <w:bookmarkStart w:id="3" w:name="_Toc179705704"/>
       <w:r>
@@ -4674,7 +4717,7 @@
     </w:p>
     <w:p>
       <w:pPr>
-        <w:pStyle w:val="Heading2"/>
+        <w:pStyle w:val="Ttulo2"/>
       </w:pPr>
       <w:bookmarkStart w:id="4" w:name="_Toc179705705"/>
       <w:r>
@@ -4708,7 +4751,7 @@
     </w:p>
     <w:tbl>
       <w:tblPr>
-        <w:tblStyle w:val="TableGrid"/>
+        <w:tblStyle w:val="Tablaconcuadrcula"/>
         <w:tblW w:w="0" w:type="auto"/>
         <w:tblLook w:val="04A0" w:firstRow="1" w:lastRow="0" w:firstColumn="1" w:lastColumn="0" w:noHBand="0" w:noVBand="1"/>
       </w:tblPr>
@@ -4825,21 +4868,7 @@
               <w:rPr>
                 <w:color w:val="FF0000"/>
               </w:rPr>
-              <w:t xml:space="preserve">Win, Mac or </w:t>
-            </w:r>
-            <w:proofErr w:type="spellStart"/>
-            <w:r>
-              <w:rPr>
-                <w:color w:val="FF0000"/>
-              </w:rPr>
-              <w:t>Lunix</w:t>
-            </w:r>
-            <w:proofErr w:type="spellEnd"/>
-            <w:r>
-              <w:rPr>
-                <w:color w:val="FF0000"/>
-              </w:rPr>
-              <w:t xml:space="preserve"> version not olds than 5 years/</w:t>
+              <w:t>Win, Mac or Lunix version not olds than 5 years/</w:t>
             </w:r>
           </w:p>
         </w:tc>
@@ -5048,7 +5077,7 @@
     </w:p>
     <w:p>
       <w:pPr>
-        <w:pStyle w:val="Heading2"/>
+        <w:pStyle w:val="Ttulo2"/>
       </w:pPr>
       <w:bookmarkStart w:id="5" w:name="_Toc179705706"/>
       <w:r>
@@ -5082,7 +5111,7 @@
     </w:p>
     <w:tbl>
       <w:tblPr>
-        <w:tblStyle w:val="TableGrid"/>
+        <w:tblStyle w:val="Tablaconcuadrcula"/>
         <w:tblW w:w="0" w:type="auto"/>
         <w:jc w:val="center"/>
         <w:tblLook w:val="04A0" w:firstRow="1" w:lastRow="0" w:firstColumn="1" w:lastColumn="0" w:noHBand="0" w:noVBand="1"/>
@@ -5187,21 +5216,7 @@
               <w:rPr>
                 <w:color w:val="FF0000"/>
               </w:rPr>
-              <w:t xml:space="preserve">Win, Mac or </w:t>
-            </w:r>
-            <w:proofErr w:type="spellStart"/>
-            <w:r>
-              <w:rPr>
-                <w:color w:val="FF0000"/>
-              </w:rPr>
-              <w:t>Lunix</w:t>
-            </w:r>
-            <w:proofErr w:type="spellEnd"/>
-            <w:r>
-              <w:rPr>
-                <w:color w:val="FF0000"/>
-              </w:rPr>
-              <w:t xml:space="preserve"> version not olds than 5 years/</w:t>
+              <w:t>Win, Mac or Lunix version not olds than 5 years/</w:t>
             </w:r>
           </w:p>
         </w:tc>
@@ -5365,7 +5380,7 @@
     <w:p/>
     <w:p>
       <w:pPr>
-        <w:pStyle w:val="Heading2"/>
+        <w:pStyle w:val="Ttulo2"/>
       </w:pPr>
       <w:bookmarkStart w:id="6" w:name="_Toc179705707"/>
       <w:r>
@@ -5399,7 +5414,7 @@
     </w:p>
     <w:tbl>
       <w:tblPr>
-        <w:tblStyle w:val="TableGrid"/>
+        <w:tblStyle w:val="Tablaconcuadrcula"/>
         <w:tblW w:w="0" w:type="auto"/>
         <w:jc w:val="center"/>
         <w:tblLook w:val="04A0" w:firstRow="1" w:lastRow="0" w:firstColumn="1" w:lastColumn="0" w:noHBand="0" w:noVBand="1"/>
@@ -5504,21 +5519,7 @@
               <w:rPr>
                 <w:color w:val="FF0000"/>
               </w:rPr>
-              <w:t xml:space="preserve">Win, Mac or </w:t>
-            </w:r>
-            <w:proofErr w:type="spellStart"/>
-            <w:r>
-              <w:rPr>
-                <w:color w:val="FF0000"/>
-              </w:rPr>
-              <w:t>Lunix</w:t>
-            </w:r>
-            <w:proofErr w:type="spellEnd"/>
-            <w:r>
-              <w:rPr>
-                <w:color w:val="FF0000"/>
-              </w:rPr>
-              <w:t xml:space="preserve"> version not olds than 5 years/</w:t>
+              <w:t>Win, Mac or Lunix version not olds than 5 years/</w:t>
             </w:r>
           </w:p>
         </w:tc>
@@ -5682,7 +5683,7 @@
     <w:p/>
     <w:p>
       <w:pPr>
-        <w:pStyle w:val="Heading1"/>
+        <w:pStyle w:val="Ttulo1"/>
       </w:pPr>
       <w:bookmarkStart w:id="7" w:name="_Toc179705708"/>
       <w:r>
@@ -5735,13 +5736,13 @@
         <w:t>s</w:t>
       </w:r>
       <w:r>
-        <w:t xml:space="preserve"> to retrieve user profiles, </w:t>
-      </w:r>
-      <w:r>
-        <w:t>find advising material for the users</w:t>
-      </w:r>
-      <w:r>
-        <w:t xml:space="preserve">, or </w:t>
+        <w:t xml:space="preserve"> to retrieve user profiles</w:t>
+      </w:r>
+      <w:r>
+        <w:t> and find advising material for the users</w:t>
+      </w:r>
+      <w:r>
+        <w:t xml:space="preserve"> or </w:t>
       </w:r>
       <w:r>
         <w:t>services</w:t>
@@ -5812,7 +5813,7 @@
     </w:p>
     <w:tbl>
       <w:tblPr>
-        <w:tblStyle w:val="TableGrid"/>
+        <w:tblStyle w:val="Tablaconcuadrcula"/>
         <w:tblW w:w="0" w:type="auto"/>
         <w:tblLook w:val="04A0" w:firstRow="1" w:lastRow="0" w:firstColumn="1" w:lastColumn="0" w:noHBand="0" w:noVBand="1"/>
       </w:tblPr>
@@ -5861,8 +5862,21 @@
             <w:tcW w:w="6750" w:type="dxa"/>
           </w:tcPr>
           <w:p>
-            <w:r>
-              <w:t>Auto-generated by MongoDB</w:t>
+            <w:proofErr w:type="spellStart"/>
+            <w:r>
+              <w:t>ObjectId</w:t>
+            </w:r>
+            <w:proofErr w:type="spellEnd"/>
+            <w:r>
+              <w:t xml:space="preserve"> </w:t>
+            </w:r>
+            <w:proofErr w:type="gramStart"/>
+            <w:r>
+              <w:t>Auto-generated</w:t>
+            </w:r>
+            <w:proofErr w:type="gramEnd"/>
+            <w:r>
+              <w:t xml:space="preserve"> by MongoDB</w:t>
             </w:r>
           </w:p>
           <w:p>
@@ -5978,6 +5992,11 @@
           <w:p>
             <w:r>
               <w:t>4: “advisor-premium”</w:t>
+            </w:r>
+          </w:p>
+          <w:p>
+            <w:r>
+              <w:t>5: “store”</w:t>
             </w:r>
           </w:p>
         </w:tc>
@@ -6019,7 +6038,7 @@
     </w:p>
     <w:tbl>
       <w:tblPr>
-        <w:tblStyle w:val="TableGrid"/>
+        <w:tblStyle w:val="Tablaconcuadrcula"/>
         <w:tblW w:w="0" w:type="auto"/>
         <w:tblLook w:val="04A0" w:firstRow="1" w:lastRow="0" w:firstColumn="1" w:lastColumn="0" w:noHBand="0" w:noVBand="1"/>
       </w:tblPr>
@@ -6060,11 +6079,9 @@
             <w:tcW w:w="2245" w:type="dxa"/>
           </w:tcPr>
           <w:p>
-            <w:proofErr w:type="spellStart"/>
-            <w:r>
-              <w:t>account_id</w:t>
-            </w:r>
-            <w:proofErr w:type="spellEnd"/>
+            <w:r>
+              <w:t>_id</w:t>
+            </w:r>
           </w:p>
         </w:tc>
         <w:tc>
@@ -6073,8 +6090,168 @@
             <w:gridSpan w:val="2"/>
           </w:tcPr>
           <w:p>
+            <w:proofErr w:type="spellStart"/>
+            <w:r>
+              <w:t>ObjectId</w:t>
+            </w:r>
+            <w:proofErr w:type="spellEnd"/>
+            <w:r>
+              <w:t xml:space="preserve"> </w:t>
+            </w:r>
+            <w:proofErr w:type="gramStart"/>
+            <w:r>
+              <w:t>Auto-generated</w:t>
+            </w:r>
+            <w:proofErr w:type="gramEnd"/>
+            <w:r>
+              <w:t xml:space="preserve"> by MongoDB</w:t>
+            </w:r>
+          </w:p>
+        </w:tc>
+      </w:tr>
+      <w:tr>
+        <w:trPr>
+          <w:trHeight w:val="314"/>
+        </w:trPr>
+        <w:tc>
+          <w:tcPr>
+            <w:tcW w:w="2245" w:type="dxa"/>
+          </w:tcPr>
+          <w:p>
+            <w:proofErr w:type="spellStart"/>
+            <w:r>
+              <w:t>account_id</w:t>
+            </w:r>
+            <w:proofErr w:type="spellEnd"/>
+          </w:p>
+        </w:tc>
+        <w:tc>
+          <w:tcPr>
+            <w:tcW w:w="6750" w:type="dxa"/>
+            <w:gridSpan w:val="2"/>
+          </w:tcPr>
+          <w:p>
             <w:r>
               <w:t xml:space="preserve">Int32. </w:t>
+            </w:r>
+          </w:p>
+        </w:tc>
+      </w:tr>
+      <w:tr>
+        <w:tc>
+          <w:tcPr>
+            <w:tcW w:w="2245" w:type="dxa"/>
+          </w:tcPr>
+          <w:p>
+            <w:proofErr w:type="spellStart"/>
+            <w:r>
+              <w:t>userName</w:t>
+            </w:r>
+            <w:proofErr w:type="spellEnd"/>
+          </w:p>
+        </w:tc>
+        <w:tc>
+          <w:tcPr>
+            <w:tcW w:w="6750" w:type="dxa"/>
+            <w:gridSpan w:val="2"/>
+          </w:tcPr>
+          <w:p>
+            <w:r>
+              <w:t>String</w:t>
+            </w:r>
+          </w:p>
+        </w:tc>
+      </w:tr>
+      <w:tr>
+        <w:tc>
+          <w:tcPr>
+            <w:tcW w:w="2245" w:type="dxa"/>
+          </w:tcPr>
+          <w:p>
+            <w:proofErr w:type="spellStart"/>
+            <w:r>
+              <w:t>userLastname</w:t>
+            </w:r>
+            <w:proofErr w:type="spellEnd"/>
+          </w:p>
+        </w:tc>
+        <w:tc>
+          <w:tcPr>
+            <w:tcW w:w="6750" w:type="dxa"/>
+            <w:gridSpan w:val="2"/>
+          </w:tcPr>
+          <w:p>
+            <w:r>
+              <w:t>String</w:t>
+            </w:r>
+          </w:p>
+        </w:tc>
+      </w:tr>
+      <w:tr>
+        <w:tc>
+          <w:tcPr>
+            <w:tcW w:w="2245" w:type="dxa"/>
+          </w:tcPr>
+          <w:p>
+            <w:r>
+              <w:t>email</w:t>
+            </w:r>
+          </w:p>
+        </w:tc>
+        <w:tc>
+          <w:tcPr>
+            <w:tcW w:w="6750" w:type="dxa"/>
+            <w:gridSpan w:val="2"/>
+          </w:tcPr>
+          <w:p>
+            <w:r>
+              <w:t>String</w:t>
+            </w:r>
+          </w:p>
+        </w:tc>
+      </w:tr>
+      <w:tr>
+        <w:tc>
+          <w:tcPr>
+            <w:tcW w:w="2245" w:type="dxa"/>
+          </w:tcPr>
+          <w:p>
+            <w:r>
+              <w:t>phone</w:t>
+            </w:r>
+          </w:p>
+        </w:tc>
+        <w:tc>
+          <w:tcPr>
+            <w:tcW w:w="6750" w:type="dxa"/>
+            <w:gridSpan w:val="2"/>
+          </w:tcPr>
+          <w:p>
+            <w:r>
+              <w:t>String</w:t>
+            </w:r>
+          </w:p>
+        </w:tc>
+      </w:tr>
+      <w:tr>
+        <w:tc>
+          <w:tcPr>
+            <w:tcW w:w="2245" w:type="dxa"/>
+          </w:tcPr>
+          <w:p>
+            <w:r>
+              <w:t>born</w:t>
+            </w:r>
+          </w:p>
+        </w:tc>
+        <w:tc>
+          <w:tcPr>
+            <w:tcW w:w="6750" w:type="dxa"/>
+            <w:gridSpan w:val="2"/>
+          </w:tcPr>
+          <w:p>
+            <w:r>
+              <w:t>Date</w:t>
             </w:r>
           </w:p>
         </w:tc>
@@ -6259,7 +6436,23 @@
             </w:r>
             <w:proofErr w:type="spellEnd"/>
             <w:r>
-              <w:t>: Auto-generated by MongoDB</w:t>
+              <w:t xml:space="preserve">: </w:t>
+            </w:r>
+            <w:proofErr w:type="spellStart"/>
+            <w:r>
+              <w:t>ObjectId</w:t>
+            </w:r>
+            <w:proofErr w:type="spellEnd"/>
+            <w:r>
+              <w:t xml:space="preserve"> </w:t>
+            </w:r>
+            <w:proofErr w:type="gramStart"/>
+            <w:r>
+              <w:t>Auto-generated</w:t>
+            </w:r>
+            <w:proofErr w:type="gramEnd"/>
+            <w:r>
+              <w:t xml:space="preserve"> by MongoDB</w:t>
             </w:r>
           </w:p>
           <w:p>
@@ -6338,14 +6531,79 @@
           <w:tcPr>
             <w:tcW w:w="2245" w:type="dxa"/>
           </w:tcPr>
-          <w:p/>
+          <w:p>
+            <w:pPr>
+              <w:rPr>
+                <w:color w:val="156082" w:themeColor="accent1"/>
+              </w:rPr>
+            </w:pPr>
+            <w:r>
+              <w:rPr>
+                <w:color w:val="156082" w:themeColor="accent1"/>
+              </w:rPr>
+              <w:t>website</w:t>
+            </w:r>
+          </w:p>
         </w:tc>
         <w:tc>
           <w:tcPr>
             <w:tcW w:w="6750" w:type="dxa"/>
             <w:gridSpan w:val="2"/>
           </w:tcPr>
-          <w:p/>
+          <w:p>
+            <w:pPr>
+              <w:rPr>
+                <w:color w:val="156082" w:themeColor="accent1"/>
+              </w:rPr>
+            </w:pPr>
+            <w:r>
+              <w:rPr>
+                <w:color w:val="156082" w:themeColor="accent1"/>
+              </w:rPr>
+              <w:t>String</w:t>
+            </w:r>
+          </w:p>
+        </w:tc>
+      </w:tr>
+      <w:tr>
+        <w:tc>
+          <w:tcPr>
+            <w:tcW w:w="2245" w:type="dxa"/>
+          </w:tcPr>
+          <w:p>
+            <w:pPr>
+              <w:rPr>
+                <w:color w:val="156082" w:themeColor="accent1"/>
+              </w:rPr>
+            </w:pPr>
+            <w:proofErr w:type="spellStart"/>
+            <w:r>
+              <w:rPr>
+                <w:color w:val="156082" w:themeColor="accent1"/>
+              </w:rPr>
+              <w:t>StoreTaxId</w:t>
+            </w:r>
+            <w:proofErr w:type="spellEnd"/>
+          </w:p>
+        </w:tc>
+        <w:tc>
+          <w:tcPr>
+            <w:tcW w:w="6750" w:type="dxa"/>
+            <w:gridSpan w:val="2"/>
+          </w:tcPr>
+          <w:p>
+            <w:pPr>
+              <w:rPr>
+                <w:color w:val="156082" w:themeColor="accent1"/>
+              </w:rPr>
+            </w:pPr>
+            <w:r>
+              <w:rPr>
+                <w:color w:val="156082" w:themeColor="accent1"/>
+              </w:rPr>
+              <w:t>String</w:t>
+            </w:r>
+          </w:p>
         </w:tc>
       </w:tr>
       <w:tr>
@@ -6370,8 +6628,10 @@
     <w:p/>
     <w:p/>
     <w:p/>
-    <w:p>
-      <w:r>
+    <w:p/>
+    <w:p>
+      <w:r>
+        <w:lastRenderedPageBreak/>
         <w:t xml:space="preserve">Collection: </w:t>
       </w:r>
       <w:r>
@@ -6384,7 +6644,7 @@
     </w:p>
     <w:tbl>
       <w:tblPr>
-        <w:tblStyle w:val="TableGrid"/>
+        <w:tblStyle w:val="Tablaconcuadrcula"/>
         <w:tblW w:w="0" w:type="auto"/>
         <w:tblLook w:val="04A0" w:firstRow="1" w:lastRow="0" w:firstColumn="1" w:lastColumn="0" w:noHBand="0" w:noVBand="1"/>
       </w:tblPr>
@@ -6714,11 +6974,30 @@
             </w:r>
           </w:p>
           <w:p>
-            <w:r>
+            <w:pPr>
               <w:rPr>
                 <w:color w:val="0A2F41" w:themeColor="accent1" w:themeShade="80"/>
               </w:rPr>
-              <w:t>commission status: String ( Paid, Pending, Cancel, Reimburse)</w:t>
+            </w:pPr>
+            <w:r>
+              <w:rPr>
+                <w:color w:val="0A2F41" w:themeColor="accent1" w:themeShade="80"/>
+              </w:rPr>
+              <w:t xml:space="preserve">commission status: String </w:t>
+            </w:r>
+            <w:proofErr w:type="gramStart"/>
+            <w:r>
+              <w:rPr>
+                <w:color w:val="0A2F41" w:themeColor="accent1" w:themeShade="80"/>
+              </w:rPr>
+              <w:t>( Paid</w:t>
+            </w:r>
+            <w:proofErr w:type="gramEnd"/>
+            <w:r>
+              <w:rPr>
+                <w:color w:val="0A2F41" w:themeColor="accent1" w:themeShade="80"/>
+              </w:rPr>
+              <w:t>, Pending, Cancel, Reimburse)</w:t>
             </w:r>
           </w:p>
         </w:tc>
@@ -6757,7 +7036,7 @@
     <w:p/>
     <w:p>
       <w:pPr>
-        <w:pStyle w:val="Heading1"/>
+        <w:pStyle w:val="Ttulo1"/>
         <w:rPr>
           <w:color w:val="196B24" w:themeColor="accent3"/>
           <w:lang w:val="es-ES"/>
@@ -6815,6 +7094,447 @@
       </w:pPr>
     </w:p>
     <w:p>
+      <w:r>
+        <w:drawing>
+          <wp:inline distT="0" distB="0" distL="0" distR="0" wp14:anchorId="58BAC04C" wp14:editId="6FA8BB66">
+            <wp:extent cx="5731510" cy="3582035"/>
+            <wp:effectExtent l="0" t="0" r="2540" b="0"/>
+            <wp:docPr id="1258150195" name="Imagen 2"/>
+            <wp:cNvGraphicFramePr>
+              <a:graphicFrameLocks xmlns:a="http://schemas.openxmlformats.org/drawingml/2006/main" noChangeAspect="1"/>
+            </wp:cNvGraphicFramePr>
+            <a:graphic xmlns:a="http://schemas.openxmlformats.org/drawingml/2006/main">
+              <a:graphicData uri="http://schemas.openxmlformats.org/drawingml/2006/picture">
+                <pic:pic xmlns:pic="http://schemas.openxmlformats.org/drawingml/2006/picture">
+                  <pic:nvPicPr>
+                    <pic:cNvPr id="0" name="Picture 6"/>
+                    <pic:cNvPicPr>
+                      <a:picLocks noChangeAspect="1" noChangeArrowheads="1"/>
+                    </pic:cNvPicPr>
+                  </pic:nvPicPr>
+                  <pic:blipFill>
+                    <a:blip r:embed="rId7">
+                      <a:extLst>
+                        <a:ext uri="{28A0092B-C50C-407E-A947-70E740481C1C}">
+                          <a14:useLocalDpi xmlns:a14="http://schemas.microsoft.com/office/drawing/2010/main" val="0"/>
+                        </a:ext>
+                      </a:extLst>
+                    </a:blip>
+                    <a:srcRect/>
+                    <a:stretch>
+                      <a:fillRect/>
+                    </a:stretch>
+                  </pic:blipFill>
+                  <pic:spPr bwMode="auto">
+                    <a:xfrm>
+                      <a:off x="0" y="0"/>
+                      <a:ext cx="5731510" cy="3582035"/>
+                    </a:xfrm>
+                    <a:prstGeom prst="rect">
+                      <a:avLst/>
+                    </a:prstGeom>
+                    <a:noFill/>
+                    <a:ln>
+                      <a:noFill/>
+                    </a:ln>
+                  </pic:spPr>
+                </pic:pic>
+              </a:graphicData>
+            </a:graphic>
+          </wp:inline>
+        </w:drawing>
+      </w:r>
+    </w:p>
+    <w:p>
+      <w:r>
+        <w:lastRenderedPageBreak/>
+        <w:drawing>
+          <wp:inline distT="0" distB="0" distL="0" distR="0" wp14:anchorId="5C797571" wp14:editId="6BD3B220">
+            <wp:extent cx="5731510" cy="3582035"/>
+            <wp:effectExtent l="0" t="0" r="2540" b="0"/>
+            <wp:docPr id="226693824" name="Imagen 4"/>
+            <wp:cNvGraphicFramePr>
+              <a:graphicFrameLocks xmlns:a="http://schemas.openxmlformats.org/drawingml/2006/main" noChangeAspect="1"/>
+            </wp:cNvGraphicFramePr>
+            <a:graphic xmlns:a="http://schemas.openxmlformats.org/drawingml/2006/main">
+              <a:graphicData uri="http://schemas.openxmlformats.org/drawingml/2006/picture">
+                <pic:pic xmlns:pic="http://schemas.openxmlformats.org/drawingml/2006/picture">
+                  <pic:nvPicPr>
+                    <pic:cNvPr id="0" name="Picture 13"/>
+                    <pic:cNvPicPr>
+                      <a:picLocks noChangeAspect="1" noChangeArrowheads="1"/>
+                    </pic:cNvPicPr>
+                  </pic:nvPicPr>
+                  <pic:blipFill>
+                    <a:blip r:embed="rId8">
+                      <a:extLst>
+                        <a:ext uri="{28A0092B-C50C-407E-A947-70E740481C1C}">
+                          <a14:useLocalDpi xmlns:a14="http://schemas.microsoft.com/office/drawing/2010/main" val="0"/>
+                        </a:ext>
+                      </a:extLst>
+                    </a:blip>
+                    <a:srcRect/>
+                    <a:stretch>
+                      <a:fillRect/>
+                    </a:stretch>
+                  </pic:blipFill>
+                  <pic:spPr bwMode="auto">
+                    <a:xfrm>
+                      <a:off x="0" y="0"/>
+                      <a:ext cx="5731510" cy="3582035"/>
+                    </a:xfrm>
+                    <a:prstGeom prst="rect">
+                      <a:avLst/>
+                    </a:prstGeom>
+                    <a:noFill/>
+                    <a:ln>
+                      <a:noFill/>
+                    </a:ln>
+                  </pic:spPr>
+                </pic:pic>
+              </a:graphicData>
+            </a:graphic>
+          </wp:inline>
+        </w:drawing>
+      </w:r>
+    </w:p>
+    <w:p>
+      <w:r>
+        <w:drawing>
+          <wp:inline distT="0" distB="0" distL="0" distR="0" wp14:anchorId="4FE51E2E" wp14:editId="69063674">
+            <wp:extent cx="5731510" cy="3582035"/>
+            <wp:effectExtent l="0" t="0" r="2540" b="0"/>
+            <wp:docPr id="1530233970" name="Imagen 6"/>
+            <wp:cNvGraphicFramePr>
+              <a:graphicFrameLocks xmlns:a="http://schemas.openxmlformats.org/drawingml/2006/main" noChangeAspect="1"/>
+            </wp:cNvGraphicFramePr>
+            <a:graphic xmlns:a="http://schemas.openxmlformats.org/drawingml/2006/main">
+              <a:graphicData uri="http://schemas.openxmlformats.org/drawingml/2006/picture">
+                <pic:pic xmlns:pic="http://schemas.openxmlformats.org/drawingml/2006/picture">
+                  <pic:nvPicPr>
+                    <pic:cNvPr id="0" name="Picture 20"/>
+                    <pic:cNvPicPr>
+                      <a:picLocks noChangeAspect="1" noChangeArrowheads="1"/>
+                    </pic:cNvPicPr>
+                  </pic:nvPicPr>
+                  <pic:blipFill>
+                    <a:blip r:embed="rId9">
+                      <a:extLst>
+                        <a:ext uri="{28A0092B-C50C-407E-A947-70E740481C1C}">
+                          <a14:useLocalDpi xmlns:a14="http://schemas.microsoft.com/office/drawing/2010/main" val="0"/>
+                        </a:ext>
+                      </a:extLst>
+                    </a:blip>
+                    <a:srcRect/>
+                    <a:stretch>
+                      <a:fillRect/>
+                    </a:stretch>
+                  </pic:blipFill>
+                  <pic:spPr bwMode="auto">
+                    <a:xfrm>
+                      <a:off x="0" y="0"/>
+                      <a:ext cx="5731510" cy="3582035"/>
+                    </a:xfrm>
+                    <a:prstGeom prst="rect">
+                      <a:avLst/>
+                    </a:prstGeom>
+                    <a:noFill/>
+                    <a:ln>
+                      <a:noFill/>
+                    </a:ln>
+                  </pic:spPr>
+                </pic:pic>
+              </a:graphicData>
+            </a:graphic>
+          </wp:inline>
+        </w:drawing>
+      </w:r>
+    </w:p>
+    <w:p>
+      <w:r>
+        <w:lastRenderedPageBreak/>
+        <w:drawing>
+          <wp:inline distT="0" distB="0" distL="0" distR="0" wp14:anchorId="391C28DE" wp14:editId="32F71B36">
+            <wp:extent cx="5731510" cy="3582035"/>
+            <wp:effectExtent l="0" t="0" r="2540" b="0"/>
+            <wp:docPr id="693676590" name="Imagen 8"/>
+            <wp:cNvGraphicFramePr>
+              <a:graphicFrameLocks xmlns:a="http://schemas.openxmlformats.org/drawingml/2006/main" noChangeAspect="1"/>
+            </wp:cNvGraphicFramePr>
+            <a:graphic xmlns:a="http://schemas.openxmlformats.org/drawingml/2006/main">
+              <a:graphicData uri="http://schemas.openxmlformats.org/drawingml/2006/picture">
+                <pic:pic xmlns:pic="http://schemas.openxmlformats.org/drawingml/2006/picture">
+                  <pic:nvPicPr>
+                    <pic:cNvPr id="0" name="Picture 27"/>
+                    <pic:cNvPicPr>
+                      <a:picLocks noChangeAspect="1" noChangeArrowheads="1"/>
+                    </pic:cNvPicPr>
+                  </pic:nvPicPr>
+                  <pic:blipFill>
+                    <a:blip r:embed="rId10">
+                      <a:extLst>
+                        <a:ext uri="{28A0092B-C50C-407E-A947-70E740481C1C}">
+                          <a14:useLocalDpi xmlns:a14="http://schemas.microsoft.com/office/drawing/2010/main" val="0"/>
+                        </a:ext>
+                      </a:extLst>
+                    </a:blip>
+                    <a:srcRect/>
+                    <a:stretch>
+                      <a:fillRect/>
+                    </a:stretch>
+                  </pic:blipFill>
+                  <pic:spPr bwMode="auto">
+                    <a:xfrm>
+                      <a:off x="0" y="0"/>
+                      <a:ext cx="5731510" cy="3582035"/>
+                    </a:xfrm>
+                    <a:prstGeom prst="rect">
+                      <a:avLst/>
+                    </a:prstGeom>
+                    <a:noFill/>
+                    <a:ln>
+                      <a:noFill/>
+                    </a:ln>
+                  </pic:spPr>
+                </pic:pic>
+              </a:graphicData>
+            </a:graphic>
+          </wp:inline>
+        </w:drawing>
+      </w:r>
+    </w:p>
+    <w:p/>
+    <w:p>
+      <w:pPr>
+        <w:rPr>
+          <w:color w:val="FF0000"/>
+          <w:sz w:val="36"/>
+          <w:szCs w:val="36"/>
+        </w:rPr>
+      </w:pPr>
+      <w:r>
+        <w:rPr>
+          <w:color w:val="FF0000"/>
+          <w:sz w:val="36"/>
+          <w:szCs w:val="36"/>
+        </w:rPr>
+        <w:t xml:space="preserve">Credit Card Need Update </w:t>
+      </w:r>
+    </w:p>
+    <w:p>
+      <w:r>
+        <w:drawing>
+          <wp:inline distT="0" distB="0" distL="0" distR="0" wp14:anchorId="17B47CBA" wp14:editId="2B28064A">
+            <wp:extent cx="5731510" cy="3582035"/>
+            <wp:effectExtent l="0" t="0" r="2540" b="0"/>
+            <wp:docPr id="1632203745" name="Imagen 10"/>
+            <wp:cNvGraphicFramePr>
+              <a:graphicFrameLocks xmlns:a="http://schemas.openxmlformats.org/drawingml/2006/main" noChangeAspect="1"/>
+            </wp:cNvGraphicFramePr>
+            <a:graphic xmlns:a="http://schemas.openxmlformats.org/drawingml/2006/main">
+              <a:graphicData uri="http://schemas.openxmlformats.org/drawingml/2006/picture">
+                <pic:pic xmlns:pic="http://schemas.openxmlformats.org/drawingml/2006/picture">
+                  <pic:nvPicPr>
+                    <pic:cNvPr id="0" name="Picture 34"/>
+                    <pic:cNvPicPr>
+                      <a:picLocks noChangeAspect="1" noChangeArrowheads="1"/>
+                    </pic:cNvPicPr>
+                  </pic:nvPicPr>
+                  <pic:blipFill>
+                    <a:blip r:embed="rId11">
+                      <a:extLst>
+                        <a:ext uri="{28A0092B-C50C-407E-A947-70E740481C1C}">
+                          <a14:useLocalDpi xmlns:a14="http://schemas.microsoft.com/office/drawing/2010/main" val="0"/>
+                        </a:ext>
+                      </a:extLst>
+                    </a:blip>
+                    <a:srcRect/>
+                    <a:stretch>
+                      <a:fillRect/>
+                    </a:stretch>
+                  </pic:blipFill>
+                  <pic:spPr bwMode="auto">
+                    <a:xfrm>
+                      <a:off x="0" y="0"/>
+                      <a:ext cx="5731510" cy="3582035"/>
+                    </a:xfrm>
+                    <a:prstGeom prst="rect">
+                      <a:avLst/>
+                    </a:prstGeom>
+                    <a:noFill/>
+                    <a:ln>
+                      <a:noFill/>
+                    </a:ln>
+                  </pic:spPr>
+                </pic:pic>
+              </a:graphicData>
+            </a:graphic>
+          </wp:inline>
+        </w:drawing>
+      </w:r>
+    </w:p>
+    <w:p>
+      <w:r>
+        <w:lastRenderedPageBreak/>
+        <w:drawing>
+          <wp:inline distT="0" distB="0" distL="0" distR="0" wp14:anchorId="4824B1DD" wp14:editId="2A2C0460">
+            <wp:extent cx="5731510" cy="3582035"/>
+            <wp:effectExtent l="0" t="0" r="2540" b="0"/>
+            <wp:docPr id="1373391964" name="Imagen 16"/>
+            <wp:cNvGraphicFramePr>
+              <a:graphicFrameLocks xmlns:a="http://schemas.openxmlformats.org/drawingml/2006/main" noChangeAspect="1"/>
+            </wp:cNvGraphicFramePr>
+            <a:graphic xmlns:a="http://schemas.openxmlformats.org/drawingml/2006/main">
+              <a:graphicData uri="http://schemas.openxmlformats.org/drawingml/2006/picture">
+                <pic:pic xmlns:pic="http://schemas.openxmlformats.org/drawingml/2006/picture">
+                  <pic:nvPicPr>
+                    <pic:cNvPr id="0" name="Picture 55"/>
+                    <pic:cNvPicPr>
+                      <a:picLocks noChangeAspect="1" noChangeArrowheads="1"/>
+                    </pic:cNvPicPr>
+                  </pic:nvPicPr>
+                  <pic:blipFill>
+                    <a:blip r:embed="rId12">
+                      <a:extLst>
+                        <a:ext uri="{28A0092B-C50C-407E-A947-70E740481C1C}">
+                          <a14:useLocalDpi xmlns:a14="http://schemas.microsoft.com/office/drawing/2010/main" val="0"/>
+                        </a:ext>
+                      </a:extLst>
+                    </a:blip>
+                    <a:srcRect/>
+                    <a:stretch>
+                      <a:fillRect/>
+                    </a:stretch>
+                  </pic:blipFill>
+                  <pic:spPr bwMode="auto">
+                    <a:xfrm>
+                      <a:off x="0" y="0"/>
+                      <a:ext cx="5731510" cy="3582035"/>
+                    </a:xfrm>
+                    <a:prstGeom prst="rect">
+                      <a:avLst/>
+                    </a:prstGeom>
+                    <a:noFill/>
+                    <a:ln>
+                      <a:noFill/>
+                    </a:ln>
+                  </pic:spPr>
+                </pic:pic>
+              </a:graphicData>
+            </a:graphic>
+          </wp:inline>
+        </w:drawing>
+      </w:r>
+    </w:p>
+    <w:p/>
+    <w:p>
+      <w:r>
+        <w:drawing>
+          <wp:inline distT="0" distB="0" distL="0" distR="0" wp14:anchorId="5FF59224" wp14:editId="1F79DFE7">
+            <wp:extent cx="5731510" cy="3582035"/>
+            <wp:effectExtent l="0" t="0" r="2540" b="0"/>
+            <wp:docPr id="433931759" name="Imagen 14"/>
+            <wp:cNvGraphicFramePr>
+              <a:graphicFrameLocks xmlns:a="http://schemas.openxmlformats.org/drawingml/2006/main" noChangeAspect="1"/>
+            </wp:cNvGraphicFramePr>
+            <a:graphic xmlns:a="http://schemas.openxmlformats.org/drawingml/2006/main">
+              <a:graphicData uri="http://schemas.openxmlformats.org/drawingml/2006/picture">
+                <pic:pic xmlns:pic="http://schemas.openxmlformats.org/drawingml/2006/picture">
+                  <pic:nvPicPr>
+                    <pic:cNvPr id="0" name="Picture 48"/>
+                    <pic:cNvPicPr>
+                      <a:picLocks noChangeAspect="1" noChangeArrowheads="1"/>
+                    </pic:cNvPicPr>
+                  </pic:nvPicPr>
+                  <pic:blipFill>
+                    <a:blip r:embed="rId13">
+                      <a:extLst>
+                        <a:ext uri="{28A0092B-C50C-407E-A947-70E740481C1C}">
+                          <a14:useLocalDpi xmlns:a14="http://schemas.microsoft.com/office/drawing/2010/main" val="0"/>
+                        </a:ext>
+                      </a:extLst>
+                    </a:blip>
+                    <a:srcRect/>
+                    <a:stretch>
+                      <a:fillRect/>
+                    </a:stretch>
+                  </pic:blipFill>
+                  <pic:spPr bwMode="auto">
+                    <a:xfrm>
+                      <a:off x="0" y="0"/>
+                      <a:ext cx="5731510" cy="3582035"/>
+                    </a:xfrm>
+                    <a:prstGeom prst="rect">
+                      <a:avLst/>
+                    </a:prstGeom>
+                    <a:noFill/>
+                    <a:ln>
+                      <a:noFill/>
+                    </a:ln>
+                  </pic:spPr>
+                </pic:pic>
+              </a:graphicData>
+            </a:graphic>
+          </wp:inline>
+        </w:drawing>
+      </w:r>
+    </w:p>
+    <w:p/>
+    <w:p>
+      <w:r>
+        <w:lastRenderedPageBreak/>
+        <w:drawing>
+          <wp:inline distT="0" distB="0" distL="0" distR="0" wp14:anchorId="05999FB9" wp14:editId="7763C8C0">
+            <wp:extent cx="5731510" cy="3582035"/>
+            <wp:effectExtent l="0" t="0" r="2540" b="0"/>
+            <wp:docPr id="1776538353" name="Imagen 12"/>
+            <wp:cNvGraphicFramePr>
+              <a:graphicFrameLocks xmlns:a="http://schemas.openxmlformats.org/drawingml/2006/main" noChangeAspect="1"/>
+            </wp:cNvGraphicFramePr>
+            <a:graphic xmlns:a="http://schemas.openxmlformats.org/drawingml/2006/main">
+              <a:graphicData uri="http://schemas.openxmlformats.org/drawingml/2006/picture">
+                <pic:pic xmlns:pic="http://schemas.openxmlformats.org/drawingml/2006/picture">
+                  <pic:nvPicPr>
+                    <pic:cNvPr id="0" name="Picture 41"/>
+                    <pic:cNvPicPr>
+                      <a:picLocks noChangeAspect="1" noChangeArrowheads="1"/>
+                    </pic:cNvPicPr>
+                  </pic:nvPicPr>
+                  <pic:blipFill>
+                    <a:blip r:embed="rId14">
+                      <a:extLst>
+                        <a:ext uri="{28A0092B-C50C-407E-A947-70E740481C1C}">
+                          <a14:useLocalDpi xmlns:a14="http://schemas.microsoft.com/office/drawing/2010/main" val="0"/>
+                        </a:ext>
+                      </a:extLst>
+                    </a:blip>
+                    <a:srcRect/>
+                    <a:stretch>
+                      <a:fillRect/>
+                    </a:stretch>
+                  </pic:blipFill>
+                  <pic:spPr bwMode="auto">
+                    <a:xfrm>
+                      <a:off x="0" y="0"/>
+                      <a:ext cx="5731510" cy="3582035"/>
+                    </a:xfrm>
+                    <a:prstGeom prst="rect">
+                      <a:avLst/>
+                    </a:prstGeom>
+                    <a:noFill/>
+                    <a:ln>
+                      <a:noFill/>
+                    </a:ln>
+                  </pic:spPr>
+                </pic:pic>
+              </a:graphicData>
+            </a:graphic>
+          </wp:inline>
+        </w:drawing>
+      </w:r>
+    </w:p>
+    <w:p/>
+    <w:p>
       <w:pPr>
         <w:rPr>
           <w:lang w:val="es-ES"/>
@@ -6823,7 +7543,14 @@
     </w:p>
     <w:p>
       <w:pPr>
-        <w:pStyle w:val="Heading1"/>
+        <w:rPr>
+          <w:lang w:val="es-ES"/>
+        </w:rPr>
+      </w:pPr>
+    </w:p>
+    <w:p>
+      <w:pPr>
+        <w:pStyle w:val="Ttulo1"/>
         <w:rPr>
           <w:lang w:val="es-CR"/>
         </w:rPr>
@@ -6853,7 +7580,7 @@
     </w:p>
     <w:p>
       <w:pPr>
-        <w:pStyle w:val="Heading2"/>
+        <w:pStyle w:val="Ttulo2"/>
         <w:rPr>
           <w:lang w:val="es-CR"/>
         </w:rPr>
@@ -6899,7 +7626,7 @@
     </w:p>
     <w:p>
       <w:pPr>
-        <w:pStyle w:val="Heading2"/>
+        <w:pStyle w:val="Ttulo2"/>
         <w:rPr>
           <w:lang w:val="es-CR"/>
         </w:rPr>
@@ -6971,7 +7698,7 @@
     </w:p>
     <w:p>
       <w:pPr>
-        <w:pStyle w:val="Heading2"/>
+        <w:pStyle w:val="Ttulo2"/>
         <w:rPr>
           <w:color w:val="196B24" w:themeColor="accent3"/>
           <w:lang w:val="es-CR"/>
@@ -7030,7 +7757,7 @@
     </w:p>
     <w:p>
       <w:pPr>
-        <w:pStyle w:val="Heading3"/>
+        <w:pStyle w:val="Ttulo3"/>
         <w:rPr>
           <w:lang w:val="es-CR"/>
         </w:rPr>
@@ -7053,7 +7780,7 @@
     </w:p>
     <w:p>
       <w:pPr>
-        <w:pStyle w:val="Heading3"/>
+        <w:pStyle w:val="Ttulo3"/>
       </w:pPr>
       <w:bookmarkStart w:id="14" w:name="_Toc179705715"/>
       <w:r>
@@ -7064,7 +7791,7 @@
     <w:p/>
     <w:p>
       <w:pPr>
-        <w:pStyle w:val="Heading3"/>
+        <w:pStyle w:val="Ttulo3"/>
       </w:pPr>
       <w:bookmarkStart w:id="15" w:name="_Toc179705716"/>
       <w:r>
@@ -7074,19 +7801,20 @@
     </w:p>
     <w:p>
       <w:pPr>
-        <w:pStyle w:val="ListParagraph"/>
+        <w:pStyle w:val="Prrafodelista"/>
         <w:ind w:left="1800"/>
       </w:pPr>
     </w:p>
     <w:p>
       <w:pPr>
-        <w:pStyle w:val="ListParagraph"/>
+        <w:pStyle w:val="Prrafodelista"/>
         <w:numPr>
           <w:ilvl w:val="0"/>
           <w:numId w:val="9"/>
         </w:numPr>
       </w:pPr>
       <w:r>
+        <w:lastRenderedPageBreak/>
         <w:br w:type="page"/>
       </w:r>
     </w:p>
@@ -7246,13 +7974,8 @@
           </w:tcPr>
           <w:p>
             <w:r>
-              <w:t xml:space="preserve">Andréa Chuang </w:t>
-            </w:r>
-            <w:proofErr w:type="spellStart"/>
-            <w:r>
-              <w:t>Floriano</w:t>
-            </w:r>
-            <w:proofErr w:type="spellEnd"/>
+              <w:t>Andréa Chuang Floriano</w:t>
+            </w:r>
           </w:p>
         </w:tc>
         <w:tc>
@@ -7302,15 +8025,7 @@
           </w:tcPr>
           <w:p>
             <w:r>
-              <w:t xml:space="preserve">Carlos </w:t>
-            </w:r>
-            <w:proofErr w:type="spellStart"/>
-            <w:r>
-              <w:t>Sibaja</w:t>
-            </w:r>
-            <w:proofErr w:type="spellEnd"/>
-            <w:r>
-              <w:t xml:space="preserve"> Jimenez</w:t>
+              <w:t>Carlos Sibaja Jimenez</w:t>
             </w:r>
           </w:p>
         </w:tc>
@@ -8141,10 +8856,10 @@
     </w:p>
     <w:p/>
     <w:p>
-      <w:hyperlink r:id="rId7" w:anchor="heading=h.mv3vyngx4k41" w:history="1">
+      <w:hyperlink r:id="rId15" w:anchor="heading=h.mv3vyngx4k41" w:history="1">
         <w:r>
           <w:rPr>
-            <w:rStyle w:val="Hyperlink"/>
+            <w:rStyle w:val="Hipervnculo"/>
             <w:b/>
             <w:bCs/>
           </w:rPr>
@@ -8152,7 +8867,7 @@
         </w:r>
         <w:r>
           <w:rPr>
-            <w:rStyle w:val="Hyperlink"/>
+            <w:rStyle w:val="Hipervnculo"/>
             <w:b/>
             <w:bCs/>
           </w:rPr>
@@ -8162,10 +8877,10 @@
       </w:hyperlink>
     </w:p>
     <w:p>
-      <w:hyperlink r:id="rId8" w:anchor="heading=h.pspez93yci0h" w:history="1">
+      <w:hyperlink r:id="rId16" w:anchor="heading=h.pspez93yci0h" w:history="1">
         <w:r>
           <w:rPr>
-            <w:rStyle w:val="Hyperlink"/>
+            <w:rStyle w:val="Hipervnculo"/>
             <w:b/>
             <w:bCs/>
           </w:rPr>
@@ -8173,7 +8888,7 @@
         </w:r>
         <w:r>
           <w:rPr>
-            <w:rStyle w:val="Hyperlink"/>
+            <w:rStyle w:val="Hipervnculo"/>
             <w:b/>
             <w:bCs/>
           </w:rPr>
@@ -8183,16 +8898,16 @@
       </w:hyperlink>
     </w:p>
     <w:p>
-      <w:hyperlink r:id="rId9" w:anchor="heading=h.fm0adl2410w8" w:history="1">
+      <w:hyperlink r:id="rId17" w:anchor="heading=h.fm0adl2410w8" w:history="1">
         <w:r>
           <w:rPr>
-            <w:rStyle w:val="Hyperlink"/>
+            <w:rStyle w:val="Hipervnculo"/>
           </w:rPr>
           <w:t>Current Context</w:t>
         </w:r>
         <w:r>
           <w:rPr>
-            <w:rStyle w:val="Hyperlink"/>
+            <w:rStyle w:val="Hipervnculo"/>
           </w:rPr>
           <w:tab/>
           <w:t>4</w:t>
@@ -8200,16 +8915,16 @@
       </w:hyperlink>
     </w:p>
     <w:p>
-      <w:hyperlink r:id="rId10" w:anchor="heading=h.q3b3rakutbs" w:history="1">
+      <w:hyperlink r:id="rId18" w:anchor="heading=h.q3b3rakutbs" w:history="1">
         <w:r>
           <w:rPr>
-            <w:rStyle w:val="Hyperlink"/>
+            <w:rStyle w:val="Hipervnculo"/>
           </w:rPr>
           <w:t>Market Opportunity</w:t>
         </w:r>
         <w:r>
           <w:rPr>
-            <w:rStyle w:val="Hyperlink"/>
+            <w:rStyle w:val="Hipervnculo"/>
           </w:rPr>
           <w:tab/>
           <w:t>4</w:t>
@@ -8217,16 +8932,16 @@
       </w:hyperlink>
     </w:p>
     <w:p>
-      <w:hyperlink r:id="rId11" w:anchor="heading=h.7yoixb3liojt" w:history="1">
+      <w:hyperlink r:id="rId19" w:anchor="heading=h.7yoixb3liojt" w:history="1">
         <w:r>
           <w:rPr>
-            <w:rStyle w:val="Hyperlink"/>
+            <w:rStyle w:val="Hipervnculo"/>
           </w:rPr>
           <w:t>Revenue Model</w:t>
         </w:r>
         <w:r>
           <w:rPr>
-            <w:rStyle w:val="Hyperlink"/>
+            <w:rStyle w:val="Hipervnculo"/>
           </w:rPr>
           <w:tab/>
           <w:t>5</w:t>
@@ -8234,10 +8949,10 @@
       </w:hyperlink>
     </w:p>
     <w:p>
-      <w:hyperlink r:id="rId12" w:anchor="heading=h.u1ek1jf83jh7" w:history="1">
+      <w:hyperlink r:id="rId20" w:anchor="heading=h.u1ek1jf83jh7" w:history="1">
         <w:r>
           <w:rPr>
-            <w:rStyle w:val="Hyperlink"/>
+            <w:rStyle w:val="Hipervnculo"/>
             <w:b/>
             <w:bCs/>
           </w:rPr>
@@ -8245,7 +8960,7 @@
         </w:r>
         <w:r>
           <w:rPr>
-            <w:rStyle w:val="Hyperlink"/>
+            <w:rStyle w:val="Hipervnculo"/>
             <w:b/>
             <w:bCs/>
           </w:rPr>
@@ -8255,16 +8970,16 @@
       </w:hyperlink>
     </w:p>
     <w:p>
-      <w:hyperlink r:id="rId13" w:anchor="heading=h.2qasldi1d3ia" w:history="1">
+      <w:hyperlink r:id="rId21" w:anchor="heading=h.2qasldi1d3ia" w:history="1">
         <w:r>
           <w:rPr>
-            <w:rStyle w:val="Hyperlink"/>
+            <w:rStyle w:val="Hipervnculo"/>
           </w:rPr>
           <w:t>Functional Requirements</w:t>
         </w:r>
         <w:r>
           <w:rPr>
-            <w:rStyle w:val="Hyperlink"/>
+            <w:rStyle w:val="Hipervnculo"/>
           </w:rPr>
           <w:tab/>
           <w:t>6</w:t>
@@ -8272,16 +8987,16 @@
       </w:hyperlink>
     </w:p>
     <w:p>
-      <w:hyperlink r:id="rId14" w:anchor="heading=h.gxiutvibrthe" w:history="1">
+      <w:hyperlink r:id="rId22" w:anchor="heading=h.gxiutvibrthe" w:history="1">
         <w:r>
           <w:rPr>
-            <w:rStyle w:val="Hyperlink"/>
+            <w:rStyle w:val="Hipervnculo"/>
           </w:rPr>
           <w:t>Non - Functional Requirements</w:t>
         </w:r>
         <w:r>
           <w:rPr>
-            <w:rStyle w:val="Hyperlink"/>
+            <w:rStyle w:val="Hipervnculo"/>
           </w:rPr>
           <w:tab/>
           <w:t>7</w:t>
@@ -8289,10 +9004,10 @@
       </w:hyperlink>
     </w:p>
     <w:p>
-      <w:hyperlink r:id="rId15" w:anchor="heading=h.c49zj0c3namn" w:history="1">
+      <w:hyperlink r:id="rId23" w:anchor="heading=h.c49zj0c3namn" w:history="1">
         <w:r>
           <w:rPr>
-            <w:rStyle w:val="Hyperlink"/>
+            <w:rStyle w:val="Hipervnculo"/>
             <w:b/>
             <w:bCs/>
           </w:rPr>
@@ -8300,7 +9015,7 @@
         </w:r>
         <w:r>
           <w:rPr>
-            <w:rStyle w:val="Hyperlink"/>
+            <w:rStyle w:val="Hipervnculo"/>
             <w:b/>
             <w:bCs/>
           </w:rPr>
@@ -8310,10 +9025,10 @@
       </w:hyperlink>
     </w:p>
     <w:p>
-      <w:hyperlink r:id="rId16" w:anchor="heading=h.49q1s97cl0h" w:history="1">
+      <w:hyperlink r:id="rId24" w:anchor="heading=h.49q1s97cl0h" w:history="1">
         <w:r>
           <w:rPr>
-            <w:rStyle w:val="Hyperlink"/>
+            <w:rStyle w:val="Hipervnculo"/>
             <w:b/>
             <w:bCs/>
           </w:rPr>
@@ -8321,7 +9036,7 @@
         </w:r>
         <w:r>
           <w:rPr>
-            <w:rStyle w:val="Hyperlink"/>
+            <w:rStyle w:val="Hipervnculo"/>
             <w:b/>
             <w:bCs/>
           </w:rPr>
@@ -8331,16 +9046,16 @@
       </w:hyperlink>
     </w:p>
     <w:p>
-      <w:hyperlink r:id="rId17" w:anchor="heading=h.vdrqtkmvyxfo" w:history="1">
+      <w:hyperlink r:id="rId25" w:anchor="heading=h.vdrqtkmvyxfo" w:history="1">
         <w:r>
           <w:rPr>
-            <w:rStyle w:val="Hyperlink"/>
+            <w:rStyle w:val="Hipervnculo"/>
           </w:rPr>
           <w:t>Technical Feasibility</w:t>
         </w:r>
         <w:r>
           <w:rPr>
-            <w:rStyle w:val="Hyperlink"/>
+            <w:rStyle w:val="Hipervnculo"/>
           </w:rPr>
           <w:tab/>
           <w:t>9</w:t>
@@ -8348,16 +9063,16 @@
       </w:hyperlink>
     </w:p>
     <w:p>
-      <w:hyperlink r:id="rId18" w:anchor="heading=h.f23068ef2xdx" w:history="1">
+      <w:hyperlink r:id="rId26" w:anchor="heading=h.f23068ef2xdx" w:history="1">
         <w:r>
           <w:rPr>
-            <w:rStyle w:val="Hyperlink"/>
+            <w:rStyle w:val="Hipervnculo"/>
           </w:rPr>
           <w:t>Economic Feasibility</w:t>
         </w:r>
         <w:r>
           <w:rPr>
-            <w:rStyle w:val="Hyperlink"/>
+            <w:rStyle w:val="Hipervnculo"/>
           </w:rPr>
           <w:tab/>
           <w:t>9</w:t>
@@ -8365,16 +9080,16 @@
       </w:hyperlink>
     </w:p>
     <w:p>
-      <w:hyperlink r:id="rId19" w:anchor="heading=h.oc38lqi3i7er" w:history="1">
+      <w:hyperlink r:id="rId27" w:anchor="heading=h.oc38lqi3i7er" w:history="1">
         <w:r>
           <w:rPr>
-            <w:rStyle w:val="Hyperlink"/>
+            <w:rStyle w:val="Hipervnculo"/>
           </w:rPr>
           <w:t>Income Calculation</w:t>
         </w:r>
         <w:r>
           <w:rPr>
-            <w:rStyle w:val="Hyperlink"/>
+            <w:rStyle w:val="Hipervnculo"/>
           </w:rPr>
           <w:tab/>
           <w:t>9</w:t>
@@ -8382,16 +9097,16 @@
       </w:hyperlink>
     </w:p>
     <w:p>
-      <w:hyperlink r:id="rId20" w:anchor="heading=h.b3v3f5va6i4c" w:history="1">
+      <w:hyperlink r:id="rId28" w:anchor="heading=h.b3v3f5va6i4c" w:history="1">
         <w:r>
           <w:rPr>
-            <w:rStyle w:val="Hyperlink"/>
+            <w:rStyle w:val="Hipervnculo"/>
           </w:rPr>
           <w:t>Expenditure</w:t>
         </w:r>
         <w:r>
           <w:rPr>
-            <w:rStyle w:val="Hyperlink"/>
+            <w:rStyle w:val="Hipervnculo"/>
           </w:rPr>
           <w:tab/>
           <w:t>11</w:t>
@@ -8399,16 +9114,16 @@
       </w:hyperlink>
     </w:p>
     <w:p>
-      <w:hyperlink r:id="rId21" w:anchor="heading=h.3t3mpwblyqgo" w:history="1">
+      <w:hyperlink r:id="rId29" w:anchor="heading=h.3t3mpwblyqgo" w:history="1">
         <w:r>
           <w:rPr>
-            <w:rStyle w:val="Hyperlink"/>
+            <w:rStyle w:val="Hipervnculo"/>
           </w:rPr>
           <w:t>Operational Results</w:t>
         </w:r>
         <w:r>
           <w:rPr>
-            <w:rStyle w:val="Hyperlink"/>
+            <w:rStyle w:val="Hipervnculo"/>
           </w:rPr>
           <w:tab/>
           <w:t>11</w:t>
@@ -8416,16 +9131,16 @@
       </w:hyperlink>
     </w:p>
     <w:p>
-      <w:hyperlink r:id="rId22" w:anchor="heading=h.wiewn2auxjrx" w:history="1">
+      <w:hyperlink r:id="rId30" w:anchor="heading=h.wiewn2auxjrx" w:history="1">
         <w:r>
           <w:rPr>
-            <w:rStyle w:val="Hyperlink"/>
+            <w:rStyle w:val="Hipervnculo"/>
           </w:rPr>
           <w:t>Schedule Feasibility</w:t>
         </w:r>
         <w:r>
           <w:rPr>
-            <w:rStyle w:val="Hyperlink"/>
+            <w:rStyle w:val="Hipervnculo"/>
           </w:rPr>
           <w:tab/>
           <w:t>12</w:t>
@@ -8433,10 +9148,10 @@
       </w:hyperlink>
     </w:p>
     <w:p>
-      <w:hyperlink r:id="rId23" w:anchor="heading=h.5gc5fqhu5qsu" w:history="1">
+      <w:hyperlink r:id="rId31" w:anchor="heading=h.5gc5fqhu5qsu" w:history="1">
         <w:r>
           <w:rPr>
-            <w:rStyle w:val="Hyperlink"/>
+            <w:rStyle w:val="Hipervnculo"/>
             <w:b/>
             <w:bCs/>
           </w:rPr>
@@ -8444,7 +9159,7 @@
         </w:r>
         <w:r>
           <w:rPr>
-            <w:rStyle w:val="Hyperlink"/>
+            <w:rStyle w:val="Hipervnculo"/>
             <w:b/>
             <w:bCs/>
           </w:rPr>
@@ -10054,7 +10769,7 @@
                     </pic:cNvPicPr>
                   </pic:nvPicPr>
                   <pic:blipFill>
-                    <a:blip r:embed="rId24" cstate="print">
+                    <a:blip r:embed="rId32" cstate="print">
                       <a:extLst>
                         <a:ext uri="{28A0092B-C50C-407E-A947-70E740481C1C}">
                           <a14:useLocalDpi xmlns:a14="http://schemas.microsoft.com/office/drawing/2010/main" val="0"/>
@@ -10237,7 +10952,7 @@
                     </pic:cNvPicPr>
                   </pic:nvPicPr>
                   <pic:blipFill>
-                    <a:blip r:embed="rId25">
+                    <a:blip r:embed="rId33">
                       <a:extLst>
                         <a:ext uri="{28A0092B-C50C-407E-A947-70E740481C1C}">
                           <a14:useLocalDpi xmlns:a14="http://schemas.microsoft.com/office/drawing/2010/main" val="0"/>
@@ -10285,7 +11000,7 @@
           <w:noProof/>
         </w:rPr>
         <w:drawing>
-          <wp:inline distT="0" distB="0" distL="0" distR="0" wp14:anchorId="06A48C53" wp14:editId="2A4D96FA">
+          <wp:inline distT="0" distB="0" distL="0" distR="0" wp14:anchorId="06A48C53" wp14:editId="22E01F6E">
             <wp:extent cx="2484120" cy="1516380"/>
             <wp:effectExtent l="0" t="0" r="0" b="7620"/>
             <wp:docPr id="147368693" name="Imagen 9"/>
@@ -10302,7 +11017,7 @@
                     </pic:cNvPicPr>
                   </pic:nvPicPr>
                   <pic:blipFill>
-                    <a:blip r:embed="rId26" cstate="print">
+                    <a:blip r:embed="rId34" cstate="print">
                       <a:extLst>
                         <a:ext uri="{28A0092B-C50C-407E-A947-70E740481C1C}">
                           <a14:useLocalDpi xmlns:a14="http://schemas.microsoft.com/office/drawing/2010/main" val="0"/>
@@ -10401,7 +11116,7 @@
                     </pic:cNvPicPr>
                   </pic:nvPicPr>
                   <pic:blipFill>
-                    <a:blip r:embed="rId27">
+                    <a:blip r:embed="rId35">
                       <a:extLst>
                         <a:ext uri="{28A0092B-C50C-407E-A947-70E740481C1C}">
                           <a14:useLocalDpi xmlns:a14="http://schemas.microsoft.com/office/drawing/2010/main" val="0"/>
@@ -10482,7 +11197,7 @@
                     </pic:cNvPicPr>
                   </pic:nvPicPr>
                   <pic:blipFill>
-                    <a:blip r:embed="rId28">
+                    <a:blip r:embed="rId36">
                       <a:extLst>
                         <a:ext uri="{28A0092B-C50C-407E-A947-70E740481C1C}">
                           <a14:useLocalDpi xmlns:a14="http://schemas.microsoft.com/office/drawing/2010/main" val="0"/>
@@ -14811,13 +15526,13 @@
   <w:style w:type="paragraph" w:default="1" w:styleId="Normal">
     <w:name w:val="Normal"/>
     <w:qFormat/>
-    <w:rsid w:val="006171EF"/>
+    <w:rsid w:val="00FA3EF7"/>
   </w:style>
-  <w:style w:type="paragraph" w:styleId="Heading1">
+  <w:style w:type="paragraph" w:styleId="Ttulo1">
     <w:name w:val="heading 1"/>
     <w:basedOn w:val="Normal"/>
     <w:next w:val="Normal"/>
-    <w:link w:val="Heading1Char"/>
+    <w:link w:val="Ttulo1Car"/>
     <w:uiPriority w:val="9"/>
     <w:qFormat/>
     <w:rsid w:val="00696E11"/>
@@ -14834,11 +15549,11 @@
       <w:szCs w:val="40"/>
     </w:rPr>
   </w:style>
-  <w:style w:type="paragraph" w:styleId="Heading2">
+  <w:style w:type="paragraph" w:styleId="Ttulo2">
     <w:name w:val="heading 2"/>
     <w:basedOn w:val="Normal"/>
     <w:next w:val="Normal"/>
-    <w:link w:val="Heading2Char"/>
+    <w:link w:val="Ttulo2Car"/>
     <w:uiPriority w:val="9"/>
     <w:unhideWhenUsed/>
     <w:qFormat/>
@@ -14856,11 +15571,11 @@
       <w:szCs w:val="32"/>
     </w:rPr>
   </w:style>
-  <w:style w:type="paragraph" w:styleId="Heading3">
+  <w:style w:type="paragraph" w:styleId="Ttulo3">
     <w:name w:val="heading 3"/>
     <w:basedOn w:val="Normal"/>
     <w:next w:val="Normal"/>
-    <w:link w:val="Heading3Char"/>
+    <w:link w:val="Ttulo3Car"/>
     <w:uiPriority w:val="9"/>
     <w:unhideWhenUsed/>
     <w:qFormat/>
@@ -14878,11 +15593,11 @@
       <w:szCs w:val="28"/>
     </w:rPr>
   </w:style>
-  <w:style w:type="paragraph" w:styleId="Heading4">
+  <w:style w:type="paragraph" w:styleId="Ttulo4">
     <w:name w:val="heading 4"/>
     <w:basedOn w:val="Normal"/>
     <w:next w:val="Normal"/>
-    <w:link w:val="Heading4Char"/>
+    <w:link w:val="Ttulo4Car"/>
     <w:uiPriority w:val="9"/>
     <w:semiHidden/>
     <w:unhideWhenUsed/>
@@ -14901,11 +15616,11 @@
       <w:color w:val="0F4761" w:themeColor="accent1" w:themeShade="BF"/>
     </w:rPr>
   </w:style>
-  <w:style w:type="paragraph" w:styleId="Heading5">
+  <w:style w:type="paragraph" w:styleId="Ttulo5">
     <w:name w:val="heading 5"/>
     <w:basedOn w:val="Normal"/>
     <w:next w:val="Normal"/>
-    <w:link w:val="Heading5Char"/>
+    <w:link w:val="Ttulo5Car"/>
     <w:uiPriority w:val="9"/>
     <w:semiHidden/>
     <w:unhideWhenUsed/>
@@ -14922,11 +15637,11 @@
       <w:color w:val="0F4761" w:themeColor="accent1" w:themeShade="BF"/>
     </w:rPr>
   </w:style>
-  <w:style w:type="paragraph" w:styleId="Heading6">
+  <w:style w:type="paragraph" w:styleId="Ttulo6">
     <w:name w:val="heading 6"/>
     <w:basedOn w:val="Normal"/>
     <w:next w:val="Normal"/>
-    <w:link w:val="Heading6Char"/>
+    <w:link w:val="Ttulo6Car"/>
     <w:uiPriority w:val="9"/>
     <w:semiHidden/>
     <w:unhideWhenUsed/>
@@ -14945,11 +15660,11 @@
       <w:color w:val="595959" w:themeColor="text1" w:themeTint="A6"/>
     </w:rPr>
   </w:style>
-  <w:style w:type="paragraph" w:styleId="Heading7">
+  <w:style w:type="paragraph" w:styleId="Ttulo7">
     <w:name w:val="heading 7"/>
     <w:basedOn w:val="Normal"/>
     <w:next w:val="Normal"/>
-    <w:link w:val="Heading7Char"/>
+    <w:link w:val="Ttulo7Car"/>
     <w:uiPriority w:val="9"/>
     <w:semiHidden/>
     <w:unhideWhenUsed/>
@@ -14966,11 +15681,11 @@
       <w:color w:val="595959" w:themeColor="text1" w:themeTint="A6"/>
     </w:rPr>
   </w:style>
-  <w:style w:type="paragraph" w:styleId="Heading8">
+  <w:style w:type="paragraph" w:styleId="Ttulo8">
     <w:name w:val="heading 8"/>
     <w:basedOn w:val="Normal"/>
     <w:next w:val="Normal"/>
-    <w:link w:val="Heading8Char"/>
+    <w:link w:val="Ttulo8Car"/>
     <w:uiPriority w:val="9"/>
     <w:semiHidden/>
     <w:unhideWhenUsed/>
@@ -14989,11 +15704,11 @@
       <w:color w:val="272727" w:themeColor="text1" w:themeTint="D8"/>
     </w:rPr>
   </w:style>
-  <w:style w:type="paragraph" w:styleId="Heading9">
+  <w:style w:type="paragraph" w:styleId="Ttulo9">
     <w:name w:val="heading 9"/>
     <w:basedOn w:val="Normal"/>
     <w:next w:val="Normal"/>
-    <w:link w:val="Heading9Char"/>
+    <w:link w:val="Ttulo9Car"/>
     <w:uiPriority w:val="9"/>
     <w:semiHidden/>
     <w:unhideWhenUsed/>
@@ -15010,13 +15725,12 @@
       <w:color w:val="272727" w:themeColor="text1" w:themeTint="D8"/>
     </w:rPr>
   </w:style>
-  <w:style w:type="character" w:default="1" w:styleId="DefaultParagraphFont">
+  <w:style w:type="character" w:default="1" w:styleId="Fuentedeprrafopredeter">
     <w:name w:val="Default Paragraph Font"/>
     <w:uiPriority w:val="1"/>
-    <w:semiHidden/>
     <w:unhideWhenUsed/>
   </w:style>
-  <w:style w:type="table" w:default="1" w:styleId="TableNormal">
+  <w:style w:type="table" w:default="1" w:styleId="Tablanormal">
     <w:name w:val="Normal Table"/>
     <w:uiPriority w:val="99"/>
     <w:semiHidden/>
@@ -15031,16 +15745,16 @@
       </w:tblCellMar>
     </w:tblPr>
   </w:style>
-  <w:style w:type="numbering" w:default="1" w:styleId="NoList">
+  <w:style w:type="numbering" w:default="1" w:styleId="Sinlista">
     <w:name w:val="No List"/>
     <w:uiPriority w:val="99"/>
     <w:semiHidden/>
     <w:unhideWhenUsed/>
   </w:style>
-  <w:style w:type="character" w:customStyle="1" w:styleId="Heading1Char">
-    <w:name w:val="Heading 1 Char"/>
-    <w:basedOn w:val="DefaultParagraphFont"/>
-    <w:link w:val="Heading1"/>
+  <w:style w:type="character" w:customStyle="1" w:styleId="Ttulo1Car">
+    <w:name w:val="Título 1 Car"/>
+    <w:basedOn w:val="Fuentedeprrafopredeter"/>
+    <w:link w:val="Ttulo1"/>
     <w:uiPriority w:val="9"/>
     <w:rsid w:val="00696E11"/>
     <w:rPr>
@@ -15050,10 +15764,10 @@
       <w:szCs w:val="40"/>
     </w:rPr>
   </w:style>
-  <w:style w:type="character" w:customStyle="1" w:styleId="Heading2Char">
-    <w:name w:val="Heading 2 Char"/>
-    <w:basedOn w:val="DefaultParagraphFont"/>
-    <w:link w:val="Heading2"/>
+  <w:style w:type="character" w:customStyle="1" w:styleId="Ttulo2Car">
+    <w:name w:val="Título 2 Car"/>
+    <w:basedOn w:val="Fuentedeprrafopredeter"/>
+    <w:link w:val="Ttulo2"/>
     <w:uiPriority w:val="9"/>
     <w:rsid w:val="00696E11"/>
     <w:rPr>
@@ -15063,10 +15777,10 @@
       <w:szCs w:val="32"/>
     </w:rPr>
   </w:style>
-  <w:style w:type="character" w:customStyle="1" w:styleId="Heading3Char">
-    <w:name w:val="Heading 3 Char"/>
-    <w:basedOn w:val="DefaultParagraphFont"/>
-    <w:link w:val="Heading3"/>
+  <w:style w:type="character" w:customStyle="1" w:styleId="Ttulo3Car">
+    <w:name w:val="Título 3 Car"/>
+    <w:basedOn w:val="Fuentedeprrafopredeter"/>
+    <w:link w:val="Ttulo3"/>
     <w:uiPriority w:val="9"/>
     <w:rsid w:val="00696E11"/>
     <w:rPr>
@@ -15076,10 +15790,10 @@
       <w:szCs w:val="28"/>
     </w:rPr>
   </w:style>
-  <w:style w:type="character" w:customStyle="1" w:styleId="Heading4Char">
-    <w:name w:val="Heading 4 Char"/>
-    <w:basedOn w:val="DefaultParagraphFont"/>
-    <w:link w:val="Heading4"/>
+  <w:style w:type="character" w:customStyle="1" w:styleId="Ttulo4Car">
+    <w:name w:val="Título 4 Car"/>
+    <w:basedOn w:val="Fuentedeprrafopredeter"/>
+    <w:link w:val="Ttulo4"/>
     <w:uiPriority w:val="9"/>
     <w:semiHidden/>
     <w:rsid w:val="00696E11"/>
@@ -15090,10 +15804,10 @@
       <w:color w:val="0F4761" w:themeColor="accent1" w:themeShade="BF"/>
     </w:rPr>
   </w:style>
-  <w:style w:type="character" w:customStyle="1" w:styleId="Heading5Char">
-    <w:name w:val="Heading 5 Char"/>
-    <w:basedOn w:val="DefaultParagraphFont"/>
-    <w:link w:val="Heading5"/>
+  <w:style w:type="character" w:customStyle="1" w:styleId="Ttulo5Car">
+    <w:name w:val="Título 5 Car"/>
+    <w:basedOn w:val="Fuentedeprrafopredeter"/>
+    <w:link w:val="Ttulo5"/>
     <w:uiPriority w:val="9"/>
     <w:semiHidden/>
     <w:rsid w:val="00696E11"/>
@@ -15102,10 +15816,10 @@
       <w:color w:val="0F4761" w:themeColor="accent1" w:themeShade="BF"/>
     </w:rPr>
   </w:style>
-  <w:style w:type="character" w:customStyle="1" w:styleId="Heading6Char">
-    <w:name w:val="Heading 6 Char"/>
-    <w:basedOn w:val="DefaultParagraphFont"/>
-    <w:link w:val="Heading6"/>
+  <w:style w:type="character" w:customStyle="1" w:styleId="Ttulo6Car">
+    <w:name w:val="Título 6 Car"/>
+    <w:basedOn w:val="Fuentedeprrafopredeter"/>
+    <w:link w:val="Ttulo6"/>
     <w:uiPriority w:val="9"/>
     <w:semiHidden/>
     <w:rsid w:val="00696E11"/>
@@ -15116,10 +15830,10 @@
       <w:color w:val="595959" w:themeColor="text1" w:themeTint="A6"/>
     </w:rPr>
   </w:style>
-  <w:style w:type="character" w:customStyle="1" w:styleId="Heading7Char">
-    <w:name w:val="Heading 7 Char"/>
-    <w:basedOn w:val="DefaultParagraphFont"/>
-    <w:link w:val="Heading7"/>
+  <w:style w:type="character" w:customStyle="1" w:styleId="Ttulo7Car">
+    <w:name w:val="Título 7 Car"/>
+    <w:basedOn w:val="Fuentedeprrafopredeter"/>
+    <w:link w:val="Ttulo7"/>
     <w:uiPriority w:val="9"/>
     <w:semiHidden/>
     <w:rsid w:val="00696E11"/>
@@ -15128,10 +15842,10 @@
       <w:color w:val="595959" w:themeColor="text1" w:themeTint="A6"/>
     </w:rPr>
   </w:style>
-  <w:style w:type="character" w:customStyle="1" w:styleId="Heading8Char">
-    <w:name w:val="Heading 8 Char"/>
-    <w:basedOn w:val="DefaultParagraphFont"/>
-    <w:link w:val="Heading8"/>
+  <w:style w:type="character" w:customStyle="1" w:styleId="Ttulo8Car">
+    <w:name w:val="Título 8 Car"/>
+    <w:basedOn w:val="Fuentedeprrafopredeter"/>
+    <w:link w:val="Ttulo8"/>
     <w:uiPriority w:val="9"/>
     <w:semiHidden/>
     <w:rsid w:val="00696E11"/>
@@ -15142,10 +15856,10 @@
       <w:color w:val="272727" w:themeColor="text1" w:themeTint="D8"/>
     </w:rPr>
   </w:style>
-  <w:style w:type="character" w:customStyle="1" w:styleId="Heading9Char">
-    <w:name w:val="Heading 9 Char"/>
-    <w:basedOn w:val="DefaultParagraphFont"/>
-    <w:link w:val="Heading9"/>
+  <w:style w:type="character" w:customStyle="1" w:styleId="Ttulo9Car">
+    <w:name w:val="Título 9 Car"/>
+    <w:basedOn w:val="Fuentedeprrafopredeter"/>
+    <w:link w:val="Ttulo9"/>
     <w:uiPriority w:val="9"/>
     <w:semiHidden/>
     <w:rsid w:val="00696E11"/>
@@ -15154,11 +15868,11 @@
       <w:color w:val="272727" w:themeColor="text1" w:themeTint="D8"/>
     </w:rPr>
   </w:style>
-  <w:style w:type="paragraph" w:styleId="Title">
+  <w:style w:type="paragraph" w:styleId="Ttulo">
     <w:name w:val="Title"/>
     <w:basedOn w:val="Normal"/>
     <w:next w:val="Normal"/>
-    <w:link w:val="TitleChar"/>
+    <w:link w:val="TtuloCar"/>
     <w:uiPriority w:val="10"/>
     <w:qFormat/>
     <w:rsid w:val="00696E11"/>
@@ -15174,10 +15888,10 @@
       <w:szCs w:val="56"/>
     </w:rPr>
   </w:style>
-  <w:style w:type="character" w:customStyle="1" w:styleId="TitleChar">
-    <w:name w:val="Title Char"/>
-    <w:basedOn w:val="DefaultParagraphFont"/>
-    <w:link w:val="Title"/>
+  <w:style w:type="character" w:customStyle="1" w:styleId="TtuloCar">
+    <w:name w:val="Título Car"/>
+    <w:basedOn w:val="Fuentedeprrafopredeter"/>
+    <w:link w:val="Ttulo"/>
     <w:uiPriority w:val="10"/>
     <w:rsid w:val="00696E11"/>
     <w:rPr>
@@ -15188,11 +15902,11 @@
       <w:szCs w:val="56"/>
     </w:rPr>
   </w:style>
-  <w:style w:type="paragraph" w:styleId="Subtitle">
+  <w:style w:type="paragraph" w:styleId="Subttulo">
     <w:name w:val="Subtitle"/>
     <w:basedOn w:val="Normal"/>
     <w:next w:val="Normal"/>
-    <w:link w:val="SubtitleChar"/>
+    <w:link w:val="SubttuloCar"/>
     <w:uiPriority w:val="11"/>
     <w:qFormat/>
     <w:rsid w:val="00696E11"/>
@@ -15209,10 +15923,10 @@
       <w:szCs w:val="28"/>
     </w:rPr>
   </w:style>
-  <w:style w:type="character" w:customStyle="1" w:styleId="SubtitleChar">
-    <w:name w:val="Subtitle Char"/>
-    <w:basedOn w:val="DefaultParagraphFont"/>
-    <w:link w:val="Subtitle"/>
+  <w:style w:type="character" w:customStyle="1" w:styleId="SubttuloCar">
+    <w:name w:val="Subtítulo Car"/>
+    <w:basedOn w:val="Fuentedeprrafopredeter"/>
+    <w:link w:val="Subttulo"/>
     <w:uiPriority w:val="11"/>
     <w:rsid w:val="00696E11"/>
     <w:rPr>
@@ -15223,11 +15937,11 @@
       <w:szCs w:val="28"/>
     </w:rPr>
   </w:style>
-  <w:style w:type="paragraph" w:styleId="Quote">
+  <w:style w:type="paragraph" w:styleId="Cita">
     <w:name w:val="Quote"/>
     <w:basedOn w:val="Normal"/>
     <w:next w:val="Normal"/>
-    <w:link w:val="QuoteChar"/>
+    <w:link w:val="CitaCar"/>
     <w:uiPriority w:val="29"/>
     <w:qFormat/>
     <w:rsid w:val="00696E11"/>
@@ -15241,10 +15955,10 @@
       <w:color w:val="404040" w:themeColor="text1" w:themeTint="BF"/>
     </w:rPr>
   </w:style>
-  <w:style w:type="character" w:customStyle="1" w:styleId="QuoteChar">
-    <w:name w:val="Quote Char"/>
-    <w:basedOn w:val="DefaultParagraphFont"/>
-    <w:link w:val="Quote"/>
+  <w:style w:type="character" w:customStyle="1" w:styleId="CitaCar">
+    <w:name w:val="Cita Car"/>
+    <w:basedOn w:val="Fuentedeprrafopredeter"/>
+    <w:link w:val="Cita"/>
     <w:uiPriority w:val="29"/>
     <w:rsid w:val="00696E11"/>
     <w:rPr>
@@ -15253,7 +15967,7 @@
       <w:color w:val="404040" w:themeColor="text1" w:themeTint="BF"/>
     </w:rPr>
   </w:style>
-  <w:style w:type="paragraph" w:styleId="ListParagraph">
+  <w:style w:type="paragraph" w:styleId="Prrafodelista">
     <w:name w:val="List Paragraph"/>
     <w:basedOn w:val="Normal"/>
     <w:uiPriority w:val="34"/>
@@ -15264,9 +15978,9 @@
       <w:contextualSpacing/>
     </w:pPr>
   </w:style>
-  <w:style w:type="character" w:styleId="IntenseEmphasis">
+  <w:style w:type="character" w:styleId="nfasisintenso">
     <w:name w:val="Intense Emphasis"/>
-    <w:basedOn w:val="DefaultParagraphFont"/>
+    <w:basedOn w:val="Fuentedeprrafopredeter"/>
     <w:uiPriority w:val="21"/>
     <w:qFormat/>
     <w:rsid w:val="00696E11"/>
@@ -15276,11 +15990,11 @@
       <w:color w:val="0F4761" w:themeColor="accent1" w:themeShade="BF"/>
     </w:rPr>
   </w:style>
-  <w:style w:type="paragraph" w:styleId="IntenseQuote">
+  <w:style w:type="paragraph" w:styleId="Citadestacada">
     <w:name w:val="Intense Quote"/>
     <w:basedOn w:val="Normal"/>
     <w:next w:val="Normal"/>
-    <w:link w:val="IntenseQuoteChar"/>
+    <w:link w:val="CitadestacadaCar"/>
     <w:uiPriority w:val="30"/>
     <w:qFormat/>
     <w:rsid w:val="00696E11"/>
@@ -15299,10 +16013,10 @@
       <w:color w:val="0F4761" w:themeColor="accent1" w:themeShade="BF"/>
     </w:rPr>
   </w:style>
-  <w:style w:type="character" w:customStyle="1" w:styleId="IntenseQuoteChar">
-    <w:name w:val="Intense Quote Char"/>
-    <w:basedOn w:val="DefaultParagraphFont"/>
-    <w:link w:val="IntenseQuote"/>
+  <w:style w:type="character" w:customStyle="1" w:styleId="CitadestacadaCar">
+    <w:name w:val="Cita destacada Car"/>
+    <w:basedOn w:val="Fuentedeprrafopredeter"/>
+    <w:link w:val="Citadestacada"/>
     <w:uiPriority w:val="30"/>
     <w:rsid w:val="00696E11"/>
     <w:rPr>
@@ -15311,9 +16025,9 @@
       <w:color w:val="0F4761" w:themeColor="accent1" w:themeShade="BF"/>
     </w:rPr>
   </w:style>
-  <w:style w:type="character" w:styleId="IntenseReference">
+  <w:style w:type="character" w:styleId="Referenciaintensa">
     <w:name w:val="Intense Reference"/>
-    <w:basedOn w:val="DefaultParagraphFont"/>
+    <w:basedOn w:val="Fuentedeprrafopredeter"/>
     <w:uiPriority w:val="32"/>
     <w:qFormat/>
     <w:rsid w:val="00696E11"/>
@@ -15325,9 +16039,9 @@
       <w:spacing w:val="5"/>
     </w:rPr>
   </w:style>
-  <w:style w:type="character" w:styleId="Hyperlink">
+  <w:style w:type="character" w:styleId="Hipervnculo">
     <w:name w:val="Hyperlink"/>
-    <w:basedOn w:val="DefaultParagraphFont"/>
+    <w:basedOn w:val="Fuentedeprrafopredeter"/>
     <w:uiPriority w:val="99"/>
     <w:unhideWhenUsed/>
     <w:rsid w:val="00E85141"/>
@@ -15336,9 +16050,9 @@
       <w:u w:val="single"/>
     </w:rPr>
   </w:style>
-  <w:style w:type="character" w:styleId="UnresolvedMention">
+  <w:style w:type="character" w:styleId="Mencinsinresolver">
     <w:name w:val="Unresolved Mention"/>
-    <w:basedOn w:val="DefaultParagraphFont"/>
+    <w:basedOn w:val="Fuentedeprrafopredeter"/>
     <w:uiPriority w:val="99"/>
     <w:semiHidden/>
     <w:unhideWhenUsed/>
@@ -15348,9 +16062,9 @@
       <w:shd w:val="clear" w:color="auto" w:fill="E1DFDD"/>
     </w:rPr>
   </w:style>
-  <w:style w:type="table" w:styleId="TableGrid">
+  <w:style w:type="table" w:styleId="Tablaconcuadrcula">
     <w:name w:val="Table Grid"/>
-    <w:basedOn w:val="TableNormal"/>
+    <w:basedOn w:val="Tablanormal"/>
     <w:uiPriority w:val="39"/>
     <w:rsid w:val="00E85141"/>
     <w:pPr>
@@ -15367,9 +16081,9 @@
       </w:tblBorders>
     </w:tblPr>
   </w:style>
-  <w:style w:type="paragraph" w:styleId="TOCHeading">
+  <w:style w:type="paragraph" w:styleId="TtuloTDC">
     <w:name w:val="TOC Heading"/>
-    <w:basedOn w:val="Heading1"/>
+    <w:basedOn w:val="Ttulo1"/>
     <w:next w:val="Normal"/>
     <w:uiPriority w:val="39"/>
     <w:unhideWhenUsed/>
@@ -15386,7 +16100,7 @@
       <w14:ligatures w14:val="none"/>
     </w:rPr>
   </w:style>
-  <w:style w:type="paragraph" w:styleId="TOC1">
+  <w:style w:type="paragraph" w:styleId="TDC1">
     <w:name w:val="toc 1"/>
     <w:basedOn w:val="Normal"/>
     <w:next w:val="Normal"/>
@@ -15398,7 +16112,7 @@
       <w:spacing w:after="100"/>
     </w:pPr>
   </w:style>
-  <w:style w:type="paragraph" w:styleId="TOC2">
+  <w:style w:type="paragraph" w:styleId="TDC2">
     <w:name w:val="toc 2"/>
     <w:basedOn w:val="Normal"/>
     <w:next w:val="Normal"/>
@@ -15411,7 +16125,7 @@
       <w:ind w:left="220"/>
     </w:pPr>
   </w:style>
-  <w:style w:type="paragraph" w:styleId="TOC3">
+  <w:style w:type="paragraph" w:styleId="TDC3">
     <w:name w:val="toc 3"/>
     <w:basedOn w:val="Normal"/>
     <w:next w:val="Normal"/>

</xml_diff>

<commit_message>
minor adjustments on the database part
</commit_message>
<xml_diff>
--- a/ProgressReport2/Progress-Report2-NY5th.docx
+++ b/ProgressReport2/Progress-Report2-NY5th.docx
@@ -306,21 +306,7 @@
               <w:rPr>
                 <w:lang w:val="es-ES"/>
               </w:rPr>
-              <w:t xml:space="preserve">José Burga </w:t>
-            </w:r>
-            <w:proofErr w:type="spellStart"/>
-            <w:r>
-              <w:rPr>
-                <w:lang w:val="es-ES"/>
-              </w:rPr>
-              <w:t>Nunez</w:t>
-            </w:r>
-            <w:proofErr w:type="spellEnd"/>
-            <w:r>
-              <w:rPr>
-                <w:lang w:val="es-ES"/>
-              </w:rPr>
-              <w:t xml:space="preserve"> de la Torre</w:t>
+              <w:t>José Burga Nunez de la Torre</w:t>
             </w:r>
           </w:p>
         </w:tc>
@@ -650,7 +636,11 @@
               <w:right w:w="100" w:type="dxa"/>
             </w:tcMar>
           </w:tcPr>
-          <w:p/>
+          <w:p>
+            <w:r>
+              <w:t>2024-10-13</w:t>
+            </w:r>
+          </w:p>
         </w:tc>
         <w:tc>
           <w:tcPr>
@@ -668,7 +658,16 @@
               <w:right w:w="100" w:type="dxa"/>
             </w:tcMar>
           </w:tcPr>
-          <w:p/>
+          <w:p>
+            <w:pPr>
+              <w:rPr>
+                <w:lang w:val="es-CR"/>
+              </w:rPr>
+            </w:pPr>
+            <w:r>
+              <w:t>Andréa</w:t>
+            </w:r>
+          </w:p>
         </w:tc>
         <w:tc>
           <w:tcPr>
@@ -686,7 +685,11 @@
               <w:right w:w="100" w:type="dxa"/>
             </w:tcMar>
           </w:tcPr>
-          <w:p/>
+          <w:p>
+            <w:r>
+              <w:t>Add the interface design</w:t>
+            </w:r>
+          </w:p>
         </w:tc>
       </w:tr>
       <w:tr>
@@ -709,7 +712,11 @@
               <w:right w:w="100" w:type="dxa"/>
             </w:tcMar>
           </w:tcPr>
-          <w:p/>
+          <w:p>
+            <w:r>
+              <w:t>2024-10-13</w:t>
+            </w:r>
+          </w:p>
         </w:tc>
         <w:tc>
           <w:tcPr>
@@ -727,7 +734,11 @@
               <w:right w:w="100" w:type="dxa"/>
             </w:tcMar>
           </w:tcPr>
-          <w:p/>
+          <w:p>
+            <w:r>
+              <w:t>Carlos</w:t>
+            </w:r>
+          </w:p>
         </w:tc>
         <w:tc>
           <w:tcPr>
@@ -745,7 +756,11 @@
               <w:right w:w="100" w:type="dxa"/>
             </w:tcMar>
           </w:tcPr>
-          <w:p/>
+          <w:p>
+            <w:r>
+              <w:t>Worked Database and use case</w:t>
+            </w:r>
+          </w:p>
         </w:tc>
       </w:tr>
       <w:tr>
@@ -1049,149 +1064,37 @@
           <w:color w:val="0A2F41" w:themeColor="accent1" w:themeShade="80"/>
           <w:lang w:val="es-CR"/>
         </w:rPr>
-        <w:t xml:space="preserve">Miércoles validar contenidos en especial el </w:t>
-      </w:r>
-      <w:proofErr w:type="spellStart"/>
-      <w:r>
+        <w:t>Miércoles validar contenidos en especial el class diagram y dividir sequence diagrams. La idea es que cada uno haga varios sequence diagrams.</w:t>
+      </w:r>
+    </w:p>
+    <w:p>
+      <w:pPr>
         <w:rPr>
           <w:color w:val="0A2F41" w:themeColor="accent1" w:themeShade="80"/>
           <w:lang w:val="es-CR"/>
         </w:rPr>
-        <w:t>class</w:t>
-      </w:r>
-      <w:proofErr w:type="spellEnd"/>
+      </w:pPr>
       <w:r>
         <w:rPr>
           <w:color w:val="0A2F41" w:themeColor="accent1" w:themeShade="80"/>
           <w:lang w:val="es-CR"/>
         </w:rPr>
-        <w:t xml:space="preserve"> </w:t>
-      </w:r>
-      <w:proofErr w:type="spellStart"/>
-      <w:r>
+        <w:t xml:space="preserve">Jueves Video.  Para el video usaremos enfoque similar a la presentación anterior.  Podríamos tener esta vez la voz.  </w:t>
+      </w:r>
+    </w:p>
+    <w:p>
+      <w:pPr>
         <w:rPr>
           <w:color w:val="0A2F41" w:themeColor="accent1" w:themeShade="80"/>
           <w:lang w:val="es-CR"/>
         </w:rPr>
-        <w:t>diagram</w:t>
-      </w:r>
-      <w:proofErr w:type="spellEnd"/>
+      </w:pPr>
       <w:r>
         <w:rPr>
           <w:color w:val="0A2F41" w:themeColor="accent1" w:themeShade="80"/>
           <w:lang w:val="es-CR"/>
         </w:rPr>
-        <w:t xml:space="preserve"> y dividir </w:t>
-      </w:r>
-      <w:proofErr w:type="spellStart"/>
-      <w:r>
-        <w:rPr>
-          <w:color w:val="0A2F41" w:themeColor="accent1" w:themeShade="80"/>
-          <w:lang w:val="es-CR"/>
-        </w:rPr>
-        <w:t>sequence</w:t>
-      </w:r>
-      <w:proofErr w:type="spellEnd"/>
-      <w:r>
-        <w:rPr>
-          <w:color w:val="0A2F41" w:themeColor="accent1" w:themeShade="80"/>
-          <w:lang w:val="es-CR"/>
-        </w:rPr>
-        <w:t xml:space="preserve"> </w:t>
-      </w:r>
-      <w:proofErr w:type="spellStart"/>
-      <w:r>
-        <w:rPr>
-          <w:color w:val="0A2F41" w:themeColor="accent1" w:themeShade="80"/>
-          <w:lang w:val="es-CR"/>
-        </w:rPr>
-        <w:t>diagrams</w:t>
-      </w:r>
-      <w:proofErr w:type="spellEnd"/>
-      <w:r>
-        <w:rPr>
-          <w:color w:val="0A2F41" w:themeColor="accent1" w:themeShade="80"/>
-          <w:lang w:val="es-CR"/>
-        </w:rPr>
-        <w:t xml:space="preserve">. La idea es que cada uno haga varios </w:t>
-      </w:r>
-      <w:proofErr w:type="spellStart"/>
-      <w:r>
-        <w:rPr>
-          <w:color w:val="0A2F41" w:themeColor="accent1" w:themeShade="80"/>
-          <w:lang w:val="es-CR"/>
-        </w:rPr>
-        <w:t>sequence</w:t>
-      </w:r>
-      <w:proofErr w:type="spellEnd"/>
-      <w:r>
-        <w:rPr>
-          <w:color w:val="0A2F41" w:themeColor="accent1" w:themeShade="80"/>
-          <w:lang w:val="es-CR"/>
-        </w:rPr>
-        <w:t xml:space="preserve"> </w:t>
-      </w:r>
-      <w:proofErr w:type="spellStart"/>
-      <w:r>
-        <w:rPr>
-          <w:color w:val="0A2F41" w:themeColor="accent1" w:themeShade="80"/>
-          <w:lang w:val="es-CR"/>
-        </w:rPr>
-        <w:t>diagrams</w:t>
-      </w:r>
-      <w:proofErr w:type="spellEnd"/>
-      <w:r>
-        <w:rPr>
-          <w:color w:val="0A2F41" w:themeColor="accent1" w:themeShade="80"/>
-          <w:lang w:val="es-CR"/>
-        </w:rPr>
-        <w:t>.</w:t>
-      </w:r>
-    </w:p>
-    <w:p>
-      <w:pPr>
-        <w:rPr>
-          <w:color w:val="0A2F41" w:themeColor="accent1" w:themeShade="80"/>
-          <w:lang w:val="es-CR"/>
-        </w:rPr>
-      </w:pPr>
-      <w:r>
-        <w:rPr>
-          <w:color w:val="0A2F41" w:themeColor="accent1" w:themeShade="80"/>
-          <w:lang w:val="es-CR"/>
-        </w:rPr>
-        <w:t xml:space="preserve">Jueves Video.  Para el video usaremos enfoque similar a la presentación anterior.  Podríamos tener esta vez la voz.  </w:t>
-      </w:r>
-    </w:p>
-    <w:p>
-      <w:pPr>
-        <w:rPr>
-          <w:color w:val="0A2F41" w:themeColor="accent1" w:themeShade="80"/>
-          <w:lang w:val="es-CR"/>
-        </w:rPr>
-      </w:pPr>
-      <w:r>
-        <w:rPr>
-          <w:color w:val="0A2F41" w:themeColor="accent1" w:themeShade="80"/>
-          <w:lang w:val="es-CR"/>
-        </w:rPr>
-        <w:t xml:space="preserve">Viernes </w:t>
-      </w:r>
-      <w:proofErr w:type="spellStart"/>
-      <w:r>
-        <w:rPr>
-          <w:color w:val="0A2F41" w:themeColor="accent1" w:themeShade="80"/>
-          <w:lang w:val="es-CR"/>
-        </w:rPr>
-        <w:t>Edicion</w:t>
-      </w:r>
-      <w:proofErr w:type="spellEnd"/>
-      <w:r>
-        <w:rPr>
-          <w:color w:val="0A2F41" w:themeColor="accent1" w:themeShade="80"/>
-          <w:lang w:val="es-CR"/>
-        </w:rPr>
-        <w:t xml:space="preserve"> Final de Video y documento.</w:t>
+        <w:t>Viernes Edicion Final de Video y documento.</w:t>
       </w:r>
     </w:p>
     <w:p>
@@ -4645,35 +4548,7 @@
         <w:rPr>
           <w:color w:val="196B24" w:themeColor="accent3"/>
         </w:rPr>
-        <w:t xml:space="preserve">Jose, </w:t>
-      </w:r>
-      <w:proofErr w:type="spellStart"/>
-      <w:r>
-        <w:rPr>
-          <w:color w:val="196B24" w:themeColor="accent3"/>
-        </w:rPr>
-        <w:t>fuerte</w:t>
-      </w:r>
-      <w:proofErr w:type="spellEnd"/>
-      <w:r>
-        <w:rPr>
-          <w:color w:val="196B24" w:themeColor="accent3"/>
-        </w:rPr>
-        <w:t xml:space="preserve"> </w:t>
-      </w:r>
-      <w:proofErr w:type="spellStart"/>
-      <w:r>
-        <w:rPr>
-          <w:color w:val="196B24" w:themeColor="accent3"/>
-        </w:rPr>
-        <w:t>dialogo</w:t>
-      </w:r>
-      <w:proofErr w:type="spellEnd"/>
-      <w:r>
-        <w:rPr>
-          <w:color w:val="196B24" w:themeColor="accent3"/>
-        </w:rPr>
-        <w:t xml:space="preserve"> con Nicolas.</w:t>
+        <w:t>Jose, fuerte dialogo con Nicolas.</w:t>
       </w:r>
       <w:bookmarkEnd w:id="1"/>
       <w:r>
@@ -4732,21 +4607,12 @@
           <w:lang w:val="es-ES"/>
         </w:rPr>
       </w:pPr>
-      <w:proofErr w:type="gramStart"/>
       <w:r>
         <w:rPr>
           <w:color w:val="FF0000"/>
           <w:lang w:val="es-ES"/>
         </w:rPr>
-        <w:t>Ejemplo  Ingresar</w:t>
-      </w:r>
-      <w:proofErr w:type="gramEnd"/>
-      <w:r>
-        <w:rPr>
-          <w:color w:val="FF0000"/>
-          <w:lang w:val="es-ES"/>
-        </w:rPr>
-        <w:t xml:space="preserve"> un sola tabla. </w:t>
+        <w:t xml:space="preserve">Ejemplo  Ingresar un sola tabla. </w:t>
       </w:r>
     </w:p>
     <w:tbl>
@@ -5042,16 +4908,8 @@
               <w:rPr>
                 <w:color w:val="FF0000"/>
               </w:rPr>
-              <w:t xml:space="preserve">X Cores /  </w:t>
-            </w:r>
-            <w:proofErr w:type="spellStart"/>
-            <w:r>
-              <w:rPr>
-                <w:color w:val="FF0000"/>
-              </w:rPr>
-              <w:t>Ghz</w:t>
-            </w:r>
-            <w:proofErr w:type="spellEnd"/>
+              <w:t>X Cores /  Ghz</w:t>
+            </w:r>
           </w:p>
         </w:tc>
         <w:tc>
@@ -5092,21 +4950,12 @@
           <w:lang w:val="es-ES"/>
         </w:rPr>
       </w:pPr>
-      <w:proofErr w:type="gramStart"/>
       <w:r>
         <w:rPr>
           <w:color w:val="FF0000"/>
           <w:lang w:val="es-ES"/>
         </w:rPr>
-        <w:t>Ejemplo  Ingresar</w:t>
-      </w:r>
-      <w:proofErr w:type="gramEnd"/>
-      <w:r>
-        <w:rPr>
-          <w:color w:val="FF0000"/>
-          <w:lang w:val="es-ES"/>
-        </w:rPr>
-        <w:t xml:space="preserve"> un sola tabla. </w:t>
+        <w:t xml:space="preserve">Ejemplo  Ingresar un sola tabla. </w:t>
       </w:r>
     </w:p>
     <w:tbl>
@@ -5363,16 +5212,8 @@
               <w:rPr>
                 <w:color w:val="FF0000"/>
               </w:rPr>
-              <w:t xml:space="preserve">X Cores /  </w:t>
-            </w:r>
-            <w:proofErr w:type="spellStart"/>
-            <w:r>
-              <w:rPr>
-                <w:color w:val="FF0000"/>
-              </w:rPr>
-              <w:t>Ghz</w:t>
-            </w:r>
-            <w:proofErr w:type="spellEnd"/>
+              <w:t>X Cores /  Ghz</w:t>
+            </w:r>
           </w:p>
         </w:tc>
       </w:tr>
@@ -5395,21 +5236,12 @@
           <w:lang w:val="es-ES"/>
         </w:rPr>
       </w:pPr>
-      <w:proofErr w:type="gramStart"/>
       <w:r>
         <w:rPr>
           <w:color w:val="FF0000"/>
           <w:lang w:val="es-ES"/>
         </w:rPr>
-        <w:t>Ejemplo  Ingresar</w:t>
-      </w:r>
-      <w:proofErr w:type="gramEnd"/>
-      <w:r>
-        <w:rPr>
-          <w:color w:val="FF0000"/>
-          <w:lang w:val="es-ES"/>
-        </w:rPr>
-        <w:t xml:space="preserve"> un sola tabla. </w:t>
+        <w:t xml:space="preserve">Ejemplo  Ingresar un sola tabla. </w:t>
       </w:r>
     </w:p>
     <w:tbl>
@@ -5666,16 +5498,8 @@
               <w:rPr>
                 <w:color w:val="FF0000"/>
               </w:rPr>
-              <w:t xml:space="preserve">X Cores /  </w:t>
-            </w:r>
-            <w:proofErr w:type="spellStart"/>
-            <w:r>
-              <w:rPr>
-                <w:color w:val="FF0000"/>
-              </w:rPr>
-              <w:t>Ghz</w:t>
-            </w:r>
-            <w:proofErr w:type="spellEnd"/>
+              <w:t>X Cores /  Ghz</w:t>
+            </w:r>
           </w:p>
         </w:tc>
       </w:tr>
@@ -5760,24 +5584,15 @@
           <w:b/>
           <w:bCs/>
         </w:rPr>
-        <w:t xml:space="preserve"> </w:t>
-      </w:r>
-      <w:proofErr w:type="spellStart"/>
+        <w:t xml:space="preserve"> fash</w:t>
+      </w:r>
       <w:r>
         <w:rPr>
           <w:b/>
           <w:bCs/>
         </w:rPr>
-        <w:t>fash</w:t>
-      </w:r>
-      <w:r>
-        <w:rPr>
-          <w:b/>
-          <w:bCs/>
-        </w:rPr>
         <w:t>link</w:t>
       </w:r>
-      <w:proofErr w:type="spellEnd"/>
     </w:p>
     <w:p>
       <w:r>
@@ -5862,21 +5677,14 @@
             <w:tcW w:w="6750" w:type="dxa"/>
           </w:tcPr>
           <w:p>
-            <w:proofErr w:type="spellStart"/>
             <w:r>
               <w:t>ObjectId</w:t>
             </w:r>
-            <w:proofErr w:type="spellEnd"/>
             <w:r>
               <w:t xml:space="preserve"> </w:t>
             </w:r>
-            <w:proofErr w:type="gramStart"/>
-            <w:r>
-              <w:t>Auto-generated</w:t>
-            </w:r>
-            <w:proofErr w:type="gramEnd"/>
-            <w:r>
-              <w:t xml:space="preserve"> by MongoDB</w:t>
+            <w:r>
+              <w:t>Auto-generated by MongoDB</w:t>
             </w:r>
           </w:p>
           <w:p>
@@ -5916,7 +5724,6 @@
             <w:tcW w:w="2245" w:type="dxa"/>
           </w:tcPr>
           <w:p>
-            <w:proofErr w:type="spellStart"/>
             <w:r>
               <w:lastRenderedPageBreak/>
               <w:t>a</w:t>
@@ -5927,7 +5734,6 @@
             <w:r>
               <w:t>t_id</w:t>
             </w:r>
-            <w:proofErr w:type="spellEnd"/>
           </w:p>
         </w:tc>
         <w:tc>
@@ -5968,15 +5774,7 @@
           </w:p>
           <w:p>
             <w:r>
-              <w:t>1: “</w:t>
-            </w:r>
-            <w:proofErr w:type="gramStart"/>
-            <w:r>
-              <w:t>premium-trail</w:t>
-            </w:r>
-            <w:proofErr w:type="gramEnd"/>
-            <w:r>
-              <w:t>”</w:t>
+              <w:t>1: “premium-trail”</w:t>
             </w:r>
           </w:p>
           <w:p>
@@ -6090,21 +5888,11 @@
             <w:gridSpan w:val="2"/>
           </w:tcPr>
           <w:p>
-            <w:proofErr w:type="spellStart"/>
             <w:r>
               <w:t>ObjectId</w:t>
             </w:r>
-            <w:proofErr w:type="spellEnd"/>
-            <w:r>
-              <w:t xml:space="preserve"> </w:t>
-            </w:r>
-            <w:proofErr w:type="gramStart"/>
-            <w:r>
-              <w:t>Auto-generated</w:t>
-            </w:r>
-            <w:proofErr w:type="gramEnd"/>
-            <w:r>
-              <w:t xml:space="preserve"> by MongoDB</w:t>
+            <w:r>
+              <w:t xml:space="preserve"> Auto-generated by MongoDB</w:t>
             </w:r>
           </w:p>
         </w:tc>
@@ -6118,11 +5906,9 @@
             <w:tcW w:w="2245" w:type="dxa"/>
           </w:tcPr>
           <w:p>
-            <w:proofErr w:type="spellStart"/>
             <w:r>
               <w:t>account_id</w:t>
             </w:r>
-            <w:proofErr w:type="spellEnd"/>
           </w:p>
         </w:tc>
         <w:tc>
@@ -6143,11 +5929,9 @@
             <w:tcW w:w="2245" w:type="dxa"/>
           </w:tcPr>
           <w:p>
-            <w:proofErr w:type="spellStart"/>
             <w:r>
               <w:t>userName</w:t>
             </w:r>
-            <w:proofErr w:type="spellEnd"/>
           </w:p>
         </w:tc>
         <w:tc>
@@ -6168,11 +5952,9 @@
             <w:tcW w:w="2245" w:type="dxa"/>
           </w:tcPr>
           <w:p>
-            <w:proofErr w:type="spellStart"/>
             <w:r>
               <w:t>userLastname</w:t>
             </w:r>
-            <w:proofErr w:type="spellEnd"/>
           </w:p>
         </w:tc>
         <w:tc>
@@ -6305,13 +6087,8 @@
             </w:r>
           </w:p>
           <w:p>
-            <w:proofErr w:type="spellStart"/>
-            <w:r>
-              <w:t>postalCode</w:t>
-            </w:r>
-            <w:proofErr w:type="spellEnd"/>
-            <w:r>
-              <w:t xml:space="preserve">: </w:t>
+            <w:r>
+              <w:t xml:space="preserve">postalCode: </w:t>
             </w:r>
             <w:r>
               <w:t>S</w:t>
@@ -6378,11 +6155,9 @@
             <w:vMerge w:val="restart"/>
           </w:tcPr>
           <w:p>
-            <w:proofErr w:type="spellStart"/>
             <w:r>
               <w:t>CreditCard</w:t>
             </w:r>
-            <w:proofErr w:type="spellEnd"/>
           </w:p>
         </w:tc>
         <w:tc>
@@ -6430,60 +6205,24 @@
             <w:tcW w:w="5986" w:type="dxa"/>
           </w:tcPr>
           <w:p>
-            <w:proofErr w:type="spellStart"/>
-            <w:r>
-              <w:t>Card_id</w:t>
-            </w:r>
-            <w:proofErr w:type="spellEnd"/>
-            <w:r>
-              <w:t xml:space="preserve">: </w:t>
-            </w:r>
-            <w:proofErr w:type="spellStart"/>
-            <w:r>
-              <w:t>ObjectId</w:t>
-            </w:r>
-            <w:proofErr w:type="spellEnd"/>
-            <w:r>
-              <w:t xml:space="preserve"> </w:t>
-            </w:r>
-            <w:proofErr w:type="gramStart"/>
-            <w:r>
-              <w:t>Auto-generated</w:t>
-            </w:r>
-            <w:proofErr w:type="gramEnd"/>
-            <w:r>
-              <w:t xml:space="preserve"> by MongoDB</w:t>
-            </w:r>
-          </w:p>
-          <w:p>
-            <w:r>
-              <w:t xml:space="preserve">type: String  (visa, </w:t>
-            </w:r>
-            <w:proofErr w:type="spellStart"/>
-            <w:r>
-              <w:t>mastercard</w:t>
-            </w:r>
-            <w:proofErr w:type="spellEnd"/>
-            <w:r>
-              <w:t xml:space="preserve">, </w:t>
-            </w:r>
-            <w:proofErr w:type="spellStart"/>
-            <w:r>
-              <w:t>etc</w:t>
-            </w:r>
-            <w:proofErr w:type="spellEnd"/>
-            <w:r>
-              <w:t>)</w:t>
-            </w:r>
-          </w:p>
-          <w:p>
-            <w:proofErr w:type="spellStart"/>
-            <w:r>
-              <w:t>cardNumber</w:t>
-            </w:r>
-            <w:proofErr w:type="spellEnd"/>
-            <w:r>
-              <w:t>: Int32</w:t>
+            <w:r>
+              <w:t xml:space="preserve">Card_id: </w:t>
+            </w:r>
+            <w:r>
+              <w:t xml:space="preserve">ObjectId </w:t>
+            </w:r>
+            <w:r>
+              <w:t>Auto-generated by MongoDB</w:t>
+            </w:r>
+          </w:p>
+          <w:p>
+            <w:r>
+              <w:t>type: String  (visa, mastercard, etc)</w:t>
+            </w:r>
+          </w:p>
+          <w:p>
+            <w:r>
+              <w:t>cardNumber: Int32</w:t>
             </w:r>
           </w:p>
           <w:p>
@@ -6493,35 +6232,17 @@
           </w:p>
           <w:p>
             <w:r>
-              <w:t>year: Int32 (2024,2025</w:t>
-            </w:r>
-            <w:proofErr w:type="gramStart"/>
-            <w:r>
-              <w:t>…..</w:t>
-            </w:r>
-            <w:proofErr w:type="gramEnd"/>
-            <w:r>
-              <w:t xml:space="preserve"> n)</w:t>
-            </w:r>
-          </w:p>
-          <w:p>
-            <w:proofErr w:type="spellStart"/>
-            <w:r>
-              <w:t>securityCode</w:t>
-            </w:r>
-            <w:proofErr w:type="spellEnd"/>
-            <w:r>
-              <w:t>: Int32 (001 …. 999)</w:t>
-            </w:r>
-          </w:p>
-          <w:p>
-            <w:proofErr w:type="spellStart"/>
-            <w:r>
-              <w:t>CardNickname</w:t>
-            </w:r>
-            <w:proofErr w:type="spellEnd"/>
-            <w:r>
-              <w:t>: String</w:t>
+              <w:t>year: Int32 (2024,2025….. n)</w:t>
+            </w:r>
+          </w:p>
+          <w:p>
+            <w:r>
+              <w:t>securityCode: Int32 (001 …. 999)</w:t>
+            </w:r>
+          </w:p>
+          <w:p>
+            <w:r>
+              <w:t>CardNickname: String</w:t>
             </w:r>
           </w:p>
         </w:tc>
@@ -6576,14 +6297,12 @@
                 <w:color w:val="156082" w:themeColor="accent1"/>
               </w:rPr>
             </w:pPr>
-            <w:proofErr w:type="spellStart"/>
             <w:r>
               <w:rPr>
                 <w:color w:val="156082" w:themeColor="accent1"/>
               </w:rPr>
               <w:t>StoreTaxId</w:t>
             </w:r>
-            <w:proofErr w:type="spellEnd"/>
           </w:p>
         </w:tc>
         <w:tc>
@@ -6737,14 +6456,12 @@
             <w:tcW w:w="2245" w:type="dxa"/>
           </w:tcPr>
           <w:p>
-            <w:proofErr w:type="spellStart"/>
             <w:r>
               <w:t>Account</w:t>
             </w:r>
             <w:r>
               <w:t>_id</w:t>
             </w:r>
-            <w:proofErr w:type="spellEnd"/>
           </w:p>
         </w:tc>
         <w:tc>
@@ -6847,13 +6564,8 @@
             </w:r>
           </w:p>
           <w:p>
-            <w:proofErr w:type="spellStart"/>
-            <w:r>
-              <w:t>card_id</w:t>
-            </w:r>
-            <w:proofErr w:type="spellEnd"/>
-            <w:r>
-              <w:t>: Auto-generated by MongoDB</w:t>
+            <w:r>
+              <w:t>card_id: Auto-generated by MongoDB</w:t>
             </w:r>
           </w:p>
           <w:p>
@@ -6936,16 +6648,21 @@
               <w:rPr>
                 <w:color w:val="0A2F41" w:themeColor="accent1" w:themeShade="80"/>
               </w:rPr>
-              <w:t xml:space="preserve">advisor: </w:t>
-            </w:r>
-            <w:proofErr w:type="spellStart"/>
-            <w:r>
+              <w:t>advisor: account_id</w:t>
+            </w:r>
+          </w:p>
+          <w:p>
+            <w:pPr>
               <w:rPr>
                 <w:color w:val="0A2F41" w:themeColor="accent1" w:themeShade="80"/>
               </w:rPr>
-              <w:t>account_id</w:t>
-            </w:r>
-            <w:proofErr w:type="spellEnd"/>
+            </w:pPr>
+            <w:r>
+              <w:rPr>
+                <w:color w:val="0A2F41" w:themeColor="accent1" w:themeShade="80"/>
+              </w:rPr>
+              <w:t>commission fee: Double</w:t>
+            </w:r>
           </w:p>
           <w:p>
             <w:pPr>
@@ -6957,7 +6674,7 @@
               <w:rPr>
                 <w:color w:val="0A2F41" w:themeColor="accent1" w:themeShade="80"/>
               </w:rPr>
-              <w:t>commission fee: Double</w:t>
+              <w:t>commission total: Double</w:t>
             </w:r>
           </w:p>
           <w:p>
@@ -6970,34 +6687,7 @@
               <w:rPr>
                 <w:color w:val="0A2F41" w:themeColor="accent1" w:themeShade="80"/>
               </w:rPr>
-              <w:t>commission total: Double</w:t>
-            </w:r>
-          </w:p>
-          <w:p>
-            <w:pPr>
-              <w:rPr>
-                <w:color w:val="0A2F41" w:themeColor="accent1" w:themeShade="80"/>
-              </w:rPr>
-            </w:pPr>
-            <w:r>
-              <w:rPr>
-                <w:color w:val="0A2F41" w:themeColor="accent1" w:themeShade="80"/>
-              </w:rPr>
-              <w:t xml:space="preserve">commission status: String </w:t>
-            </w:r>
-            <w:proofErr w:type="gramStart"/>
-            <w:r>
-              <w:rPr>
-                <w:color w:val="0A2F41" w:themeColor="accent1" w:themeShade="80"/>
-              </w:rPr>
-              <w:t>( Paid</w:t>
-            </w:r>
-            <w:proofErr w:type="gramEnd"/>
-            <w:r>
-              <w:rPr>
-                <w:color w:val="0A2F41" w:themeColor="accent1" w:themeShade="80"/>
-              </w:rPr>
-              <w:t>, Pending, Cancel, Reimburse)</w:t>
+              <w:t>commission status: String ( Paid, Pending, Cancel, Reimburse)</w:t>
             </w:r>
           </w:p>
         </w:tc>
@@ -7047,35 +6737,7 @@
         <w:rPr>
           <w:lang w:val="es-ES"/>
         </w:rPr>
-        <w:t xml:space="preserve">5. </w:t>
-      </w:r>
-      <w:proofErr w:type="gramStart"/>
-      <w:r>
-        <w:rPr>
-          <w:lang w:val="es-ES"/>
-        </w:rPr>
-        <w:t>Interface</w:t>
-      </w:r>
-      <w:proofErr w:type="gramEnd"/>
-      <w:r>
-        <w:rPr>
-          <w:lang w:val="es-ES"/>
-        </w:rPr>
-        <w:t xml:space="preserve"> </w:t>
-      </w:r>
-      <w:proofErr w:type="spellStart"/>
-      <w:r>
-        <w:rPr>
-          <w:lang w:val="es-ES"/>
-        </w:rPr>
-        <w:t>Design</w:t>
-      </w:r>
-      <w:proofErr w:type="spellEnd"/>
-      <w:r>
-        <w:rPr>
-          <w:lang w:val="es-ES"/>
-        </w:rPr>
-        <w:t xml:space="preserve">    </w:t>
+        <w:t xml:space="preserve">5. Interface Design    </w:t>
       </w:r>
       <w:r>
         <w:rPr>
@@ -7095,6 +6757,9 @@
     </w:p>
     <w:p>
       <w:r>
+        <w:rPr>
+          <w:noProof/>
+        </w:rPr>
         <w:drawing>
           <wp:inline distT="0" distB="0" distL="0" distR="0" wp14:anchorId="58BAC04C" wp14:editId="6FA8BB66">
             <wp:extent cx="5731510" cy="3582035"/>
@@ -7147,6 +6812,9 @@
     </w:p>
     <w:p>
       <w:r>
+        <w:rPr>
+          <w:noProof/>
+        </w:rPr>
         <w:lastRenderedPageBreak/>
         <w:drawing>
           <wp:inline distT="0" distB="0" distL="0" distR="0" wp14:anchorId="5C797571" wp14:editId="6BD3B220">
@@ -7200,6 +6868,9 @@
     </w:p>
     <w:p>
       <w:r>
+        <w:rPr>
+          <w:noProof/>
+        </w:rPr>
         <w:drawing>
           <wp:inline distT="0" distB="0" distL="0" distR="0" wp14:anchorId="4FE51E2E" wp14:editId="69063674">
             <wp:extent cx="5731510" cy="3582035"/>
@@ -7252,6 +6923,9 @@
     </w:p>
     <w:p>
       <w:r>
+        <w:rPr>
+          <w:noProof/>
+        </w:rPr>
         <w:lastRenderedPageBreak/>
         <w:drawing>
           <wp:inline distT="0" distB="0" distL="0" distR="0" wp14:anchorId="391C28DE" wp14:editId="32F71B36">
@@ -7323,6 +6997,9 @@
     </w:p>
     <w:p>
       <w:r>
+        <w:rPr>
+          <w:noProof/>
+        </w:rPr>
         <w:drawing>
           <wp:inline distT="0" distB="0" distL="0" distR="0" wp14:anchorId="17B47CBA" wp14:editId="2B28064A">
             <wp:extent cx="5731510" cy="3582035"/>
@@ -7375,6 +7052,9 @@
     </w:p>
     <w:p>
       <w:r>
+        <w:rPr>
+          <w:noProof/>
+        </w:rPr>
         <w:lastRenderedPageBreak/>
         <w:drawing>
           <wp:inline distT="0" distB="0" distL="0" distR="0" wp14:anchorId="4824B1DD" wp14:editId="2A2C0460">
@@ -7429,6 +7109,9 @@
     <w:p/>
     <w:p>
       <w:r>
+        <w:rPr>
+          <w:noProof/>
+        </w:rPr>
         <w:drawing>
           <wp:inline distT="0" distB="0" distL="0" distR="0" wp14:anchorId="5FF59224" wp14:editId="1F79DFE7">
             <wp:extent cx="5731510" cy="3582035"/>
@@ -7482,6 +7165,9 @@
     <w:p/>
     <w:p>
       <w:r>
+        <w:rPr>
+          <w:noProof/>
+        </w:rPr>
         <w:lastRenderedPageBreak/>
         <w:drawing>
           <wp:inline distT="0" distB="0" distL="0" distR="0" wp14:anchorId="05999FB9" wp14:editId="7763C8C0">
@@ -7560,17 +7246,9 @@
         <w:rPr>
           <w:lang w:val="es-CR"/>
         </w:rPr>
-        <w:t xml:space="preserve">6. UML </w:t>
-      </w:r>
-      <w:proofErr w:type="spellStart"/>
-      <w:r>
-        <w:rPr>
-          <w:lang w:val="es-CR"/>
-        </w:rPr>
-        <w:t>Diagrams</w:t>
+        <w:t>6. UML Diagrams</w:t>
       </w:r>
       <w:bookmarkEnd w:id="9"/>
-      <w:proofErr w:type="spellEnd"/>
       <w:r>
         <w:rPr>
           <w:lang w:val="es-CR"/>
@@ -7597,25 +7275,46 @@
           <w:color w:val="196B24" w:themeColor="accent3"/>
           <w:lang w:val="es-CR"/>
         </w:rPr>
-        <w:t xml:space="preserve">CARLOS -  </w:t>
-      </w:r>
-      <w:proofErr w:type="spellStart"/>
+        <w:t>CARLOS -  Validacion con el equipo</w:t>
+      </w:r>
+      <w:bookmarkEnd w:id="10"/>
+    </w:p>
+    <w:p>
+      <w:pPr>
+        <w:rPr>
+          <w:lang w:val="es-CR"/>
+        </w:rPr>
+      </w:pPr>
+    </w:p>
+    <w:p>
+      <w:pPr>
+        <w:pStyle w:val="Ttulo2"/>
+        <w:rPr>
+          <w:lang w:val="es-CR"/>
+        </w:rPr>
+      </w:pPr>
+      <w:bookmarkStart w:id="11" w:name="_Toc179705712"/>
+      <w:r>
+        <w:rPr>
+          <w:lang w:val="es-CR"/>
+        </w:rPr>
+        <w:t xml:space="preserve">6.2. Class Diagram    </w:t>
+      </w:r>
       <w:r>
         <w:rPr>
           <w:color w:val="196B24" w:themeColor="accent3"/>
           <w:lang w:val="es-CR"/>
         </w:rPr>
-        <w:t>Validacion</w:t>
-      </w:r>
-      <w:proofErr w:type="spellEnd"/>
+        <w:t>CARLOS</w:t>
+      </w:r>
+      <w:bookmarkEnd w:id="11"/>
       <w:r>
         <w:rPr>
           <w:color w:val="196B24" w:themeColor="accent3"/>
           <w:lang w:val="es-CR"/>
         </w:rPr>
-        <w:t xml:space="preserve"> con el equipo</w:t>
-      </w:r>
-      <w:bookmarkEnd w:id="10"/>
+        <w:t xml:space="preserve"> </w:t>
+      </w:r>
     </w:p>
     <w:p>
       <w:pPr>
@@ -7626,118 +7325,25 @@
     </w:p>
     <w:p>
       <w:pPr>
+        <w:rPr>
+          <w:lang w:val="es-CR"/>
+        </w:rPr>
+      </w:pPr>
+    </w:p>
+    <w:p>
+      <w:pPr>
         <w:pStyle w:val="Ttulo2"/>
-        <w:rPr>
-          <w:lang w:val="es-CR"/>
-        </w:rPr>
-      </w:pPr>
-      <w:bookmarkStart w:id="11" w:name="_Toc179705712"/>
-      <w:r>
-        <w:rPr>
-          <w:lang w:val="es-CR"/>
-        </w:rPr>
-        <w:t xml:space="preserve">6.2. </w:t>
-      </w:r>
-      <w:proofErr w:type="spellStart"/>
-      <w:r>
-        <w:rPr>
-          <w:lang w:val="es-CR"/>
-        </w:rPr>
-        <w:t>Class</w:t>
-      </w:r>
-      <w:proofErr w:type="spellEnd"/>
-      <w:r>
-        <w:rPr>
-          <w:lang w:val="es-CR"/>
-        </w:rPr>
-        <w:t xml:space="preserve"> </w:t>
-      </w:r>
-      <w:proofErr w:type="spellStart"/>
-      <w:r>
-        <w:rPr>
-          <w:lang w:val="es-CR"/>
-        </w:rPr>
-        <w:t>Diagram</w:t>
-      </w:r>
-      <w:proofErr w:type="spellEnd"/>
-      <w:r>
-        <w:rPr>
-          <w:lang w:val="es-CR"/>
-        </w:rPr>
-        <w:t xml:space="preserve">    </w:t>
-      </w:r>
-      <w:r>
         <w:rPr>
           <w:color w:val="196B24" w:themeColor="accent3"/>
           <w:lang w:val="es-CR"/>
         </w:rPr>
-        <w:t>CARLOS</w:t>
-      </w:r>
-      <w:bookmarkEnd w:id="11"/>
-      <w:r>
-        <w:rPr>
-          <w:color w:val="196B24" w:themeColor="accent3"/>
+      </w:pPr>
+      <w:bookmarkStart w:id="12" w:name="_Toc179705713"/>
+      <w:r>
+        <w:rPr>
           <w:lang w:val="es-CR"/>
         </w:rPr>
-        <w:t xml:space="preserve"> </w:t>
-      </w:r>
-    </w:p>
-    <w:p>
-      <w:pPr>
-        <w:rPr>
-          <w:lang w:val="es-CR"/>
-        </w:rPr>
-      </w:pPr>
-    </w:p>
-    <w:p>
-      <w:pPr>
-        <w:rPr>
-          <w:lang w:val="es-CR"/>
-        </w:rPr>
-      </w:pPr>
-    </w:p>
-    <w:p>
-      <w:pPr>
-        <w:pStyle w:val="Ttulo2"/>
-        <w:rPr>
-          <w:color w:val="196B24" w:themeColor="accent3"/>
-          <w:lang w:val="es-CR"/>
-        </w:rPr>
-      </w:pPr>
-      <w:bookmarkStart w:id="12" w:name="_Toc179705713"/>
-      <w:r>
-        <w:rPr>
-          <w:lang w:val="es-CR"/>
-        </w:rPr>
-        <w:t xml:space="preserve">6.3. </w:t>
-      </w:r>
-      <w:proofErr w:type="spellStart"/>
-      <w:r>
-        <w:rPr>
-          <w:lang w:val="es-CR"/>
-        </w:rPr>
-        <w:t>Sequence</w:t>
-      </w:r>
-      <w:proofErr w:type="spellEnd"/>
-      <w:r>
-        <w:rPr>
-          <w:lang w:val="es-CR"/>
-        </w:rPr>
-        <w:t xml:space="preserve"> </w:t>
-      </w:r>
-      <w:proofErr w:type="spellStart"/>
-      <w:r>
-        <w:rPr>
-          <w:lang w:val="es-CR"/>
-        </w:rPr>
-        <w:t>Diagram</w:t>
-      </w:r>
-      <w:proofErr w:type="spellEnd"/>
-      <w:r>
-        <w:rPr>
-          <w:lang w:val="es-CR"/>
-        </w:rPr>
-        <w:t xml:space="preserve">      </w:t>
+        <w:t xml:space="preserve">6.3. Sequence Diagram      </w:t>
       </w:r>
       <w:r>
         <w:rPr>
@@ -8084,21 +7690,7 @@
               <w:rPr>
                 <w:lang w:val="es-ES"/>
               </w:rPr>
-              <w:t xml:space="preserve">José Burga </w:t>
-            </w:r>
-            <w:proofErr w:type="spellStart"/>
-            <w:r>
-              <w:rPr>
-                <w:lang w:val="es-ES"/>
-              </w:rPr>
-              <w:t>Nunez</w:t>
-            </w:r>
-            <w:proofErr w:type="spellEnd"/>
-            <w:r>
-              <w:rPr>
-                <w:lang w:val="es-ES"/>
-              </w:rPr>
-              <w:t xml:space="preserve"> de la Torre</w:t>
+              <w:t>José Burga Nunez de la Torre</w:t>
             </w:r>
           </w:p>
         </w:tc>
@@ -9204,17 +8796,8 @@
           <w:i/>
           <w:iCs/>
         </w:rPr>
-        <w:t xml:space="preserve"> </w:t>
-      </w:r>
-      <w:proofErr w:type="spellStart"/>
-      <w:r>
-        <w:rPr>
-          <w:i/>
-          <w:iCs/>
-        </w:rPr>
-        <w:t>FashLink</w:t>
-      </w:r>
-      <w:proofErr w:type="spellEnd"/>
+        <w:t xml:space="preserve"> FashLink</w:t>
+      </w:r>
       <w:r>
         <w:t xml:space="preserve"> is an innovative platform that delivers personalized fashion recommendations for both everyday looks and special occasions. Our platform connects visitors with professional fashion advisors through video calls or text-based interactions, offering real-time style advice tailored to individual preferences. In addition, the platform features curated collections from partner brands, allowing visitors to explore the latest trends and receive expert guidance on selecting the perfect outfits.</w:t>
       </w:r>
@@ -9243,17 +8826,8 @@
           <w:i/>
           <w:iCs/>
         </w:rPr>
-        <w:t xml:space="preserve"> </w:t>
-      </w:r>
-      <w:proofErr w:type="spellStart"/>
-      <w:r>
-        <w:rPr>
-          <w:i/>
-          <w:iCs/>
-        </w:rPr>
-        <w:t>FashLink</w:t>
-      </w:r>
-      <w:proofErr w:type="spellEnd"/>
+        <w:t xml:space="preserve"> FashLink</w:t>
+      </w:r>
       <w:r>
         <w:t xml:space="preserve"> apart is its ability to create a truly immersive fashion experience. Visitors are not just passive recipients of advice — they are actively engaged in a dialogue with industry experts, allowing for a highly personalized approach that caters to individual tastes, body types, and style goals. Whether someone is seeking a quick tip for a casual look or a full wardrobe makeover, our consultants provide recommendations that align with both current trends and timeless fashion principles in one place. </w:t>
       </w:r>
@@ -9277,17 +8851,8 @@
           <w:i/>
           <w:iCs/>
         </w:rPr>
-        <w:t xml:space="preserve"> </w:t>
-      </w:r>
-      <w:proofErr w:type="spellStart"/>
-      <w:r>
-        <w:rPr>
-          <w:i/>
-          <w:iCs/>
-        </w:rPr>
-        <w:t>FashLink</w:t>
-      </w:r>
-      <w:proofErr w:type="spellEnd"/>
+        <w:t xml:space="preserve"> FashLink</w:t>
+      </w:r>
       <w:r>
         <w:t xml:space="preserve"> provides a perfect blend of expertise, fashion, and convenience.</w:t>
       </w:r>
@@ -9316,17 +8881,8 @@
           <w:i/>
           <w:iCs/>
         </w:rPr>
-        <w:t xml:space="preserve"> </w:t>
-      </w:r>
-      <w:proofErr w:type="spellStart"/>
-      <w:r>
-        <w:rPr>
-          <w:i/>
-          <w:iCs/>
-        </w:rPr>
-        <w:t>FashLink</w:t>
-      </w:r>
-      <w:proofErr w:type="spellEnd"/>
+        <w:t xml:space="preserve"> FashLink</w:t>
+      </w:r>
       <w:r>
         <w:t xml:space="preserve"> employs a forward-thinking revenue model that encompasses multiple income streams, creating value for both visitors and partner advisors. The platform offers flexible subscription plans, catering to different user needs with free access to basic features and premium options unlocking exclusive content and priority consultations. In addition to subscription revenue, personalized, on-demand consultations allow visitors to pay for one-on-one sessions with fashion experts, adding a premium service layer. Our partnership with top fashion advisors introduces a unique commission-based approach, where visitors can discover and purchase outfits directly through the platform, generating sales commissions while ensuring a curated shopping experience.</w:t>
       </w:r>
@@ -9355,17 +8911,8 @@
           <w:i/>
           <w:iCs/>
         </w:rPr>
-        <w:t xml:space="preserve"> </w:t>
-      </w:r>
-      <w:proofErr w:type="spellStart"/>
-      <w:r>
-        <w:rPr>
-          <w:i/>
-          <w:iCs/>
-        </w:rPr>
-        <w:t>FashLink</w:t>
-      </w:r>
-      <w:proofErr w:type="spellEnd"/>
+        <w:t xml:space="preserve"> FashLink</w:t>
+      </w:r>
       <w:r>
         <w:t xml:space="preserve"> as a trailblazer in the fashion-tech space, merging personalized services with direct e-commerce integration in a way that enhances both user satisfaction and business profitability.</w:t>
       </w:r>
@@ -9395,17 +8942,8 @@
           <w:i/>
           <w:iCs/>
         </w:rPr>
-        <w:t xml:space="preserve"> </w:t>
-      </w:r>
-      <w:proofErr w:type="spellStart"/>
-      <w:r>
-        <w:rPr>
-          <w:i/>
-          <w:iCs/>
-        </w:rPr>
-        <w:t>FashLink</w:t>
-      </w:r>
-      <w:proofErr w:type="spellEnd"/>
+        <w:t xml:space="preserve"> FashLink</w:t>
+      </w:r>
       <w:r>
         <w:t xml:space="preserve"> to market. This contemplates the requirement analysis phase of the project, focusing on understanding customer needs, system interaction, and feasibility studies.</w:t>
       </w:r>
@@ -9479,17 +9017,8 @@
           <w:i/>
           <w:iCs/>
         </w:rPr>
-        <w:t xml:space="preserve"> </w:t>
-      </w:r>
-      <w:proofErr w:type="spellStart"/>
-      <w:r>
-        <w:rPr>
-          <w:i/>
-          <w:iCs/>
-        </w:rPr>
-        <w:t>FashLink</w:t>
-      </w:r>
-      <w:proofErr w:type="spellEnd"/>
+        <w:t xml:space="preserve"> FashLink</w:t>
+      </w:r>
       <w:r>
         <w:t xml:space="preserve"> addresses this issue by centralizing fashion advice in one convenient location. </w:t>
       </w:r>
@@ -10723,23 +10252,7 @@
           <w:i/>
           <w:iCs/>
         </w:rPr>
-        <w:t xml:space="preserve"> </w:t>
-      </w:r>
-      <w:proofErr w:type="spellStart"/>
-      <w:r>
-        <w:rPr>
-          <w:i/>
-          <w:iCs/>
-        </w:rPr>
-        <w:t>FashLink</w:t>
-      </w:r>
-      <w:proofErr w:type="spellEnd"/>
-      <w:r>
-        <w:rPr>
-          <w:i/>
-          <w:iCs/>
-        </w:rPr>
-        <w:t xml:space="preserve"> will</w:t>
+        <w:t xml:space="preserve"> FashLink will</w:t>
       </w:r>
       <w:r>
         <w:t xml:space="preserve"> facilitate personalized fashion advice and integrate shopping experiences, ultimately delivering value to visitors, advisors, and partner stores, enhancing their overall style journey.</w:t>
@@ -10900,23 +10413,7 @@
         <w:t>Stich Fix</w:t>
       </w:r>
       <w:r>
-        <w:t xml:space="preserve"> (</w:t>
-      </w:r>
-      <w:proofErr w:type="spellStart"/>
-      <w:r>
-        <w:t>est</w:t>
-      </w:r>
-      <w:proofErr w:type="spellEnd"/>
-      <w:r>
-        <w:t>: 2011, revenue in 2023, 1.6 billion) and Rent the Runway (</w:t>
-      </w:r>
-      <w:proofErr w:type="spellStart"/>
-      <w:r>
-        <w:t>est</w:t>
-      </w:r>
-      <w:proofErr w:type="spellEnd"/>
-      <w:r>
-        <w:t>: 2009, revenue 2023, 300 million) have 4 million and 100.000 subscribers respectively. </w:t>
+        <w:t xml:space="preserve"> (est: 2011, revenue in 2023, 1.6 billion) and Rent the Runway (est: 2009, revenue 2023, 300 million) have 4 million and 100.000 subscribers respectively. </w:t>
       </w:r>
     </w:p>
     <w:p>
@@ -11000,7 +10497,7 @@
           <w:noProof/>
         </w:rPr>
         <w:drawing>
-          <wp:inline distT="0" distB="0" distL="0" distR="0" wp14:anchorId="06A48C53" wp14:editId="22E01F6E">
+          <wp:inline distT="0" distB="0" distL="0" distR="0" wp14:anchorId="06A48C53" wp14:editId="5DA7031E">
             <wp:extent cx="2484120" cy="1516380"/>
             <wp:effectExtent l="0" t="0" r="0" b="7620"/>
             <wp:docPr id="147368693" name="Imagen 9"/>
@@ -11082,15 +10579,7 @@
     </w:p>
     <w:p>
       <w:r>
-        <w:t xml:space="preserve">After the </w:t>
-      </w:r>
-      <w:proofErr w:type="gramStart"/>
-      <w:r>
-        <w:t>fifth year</w:t>
-      </w:r>
-      <w:proofErr w:type="gramEnd"/>
-      <w:r>
-        <w:t xml:space="preserve"> expenses will be around 300.000 CAD per year. </w:t>
+        <w:t>After the fifth year expenses will be around 300.000 CAD per year. </w:t>
       </w:r>
     </w:p>
     <w:p>
@@ -15728,6 +15217,7 @@
   <w:style w:type="character" w:default="1" w:styleId="Fuentedeprrafopredeter">
     <w:name w:val="Default Paragraph Font"/>
     <w:uiPriority w:val="1"/>
+    <w:semiHidden/>
     <w:unhideWhenUsed/>
   </w:style>
   <w:style w:type="table" w:default="1" w:styleId="Tablanormal">

</xml_diff>